<commit_message>
chore: Uploading first complete draft to GitHub.
</commit_message>
<xml_diff>
--- a/Interview Questions.docx
+++ b/Interview Questions.docx
@@ -3,99 +3,143 @@
 <w:document xmlns:wpc="http://schemas.microsoft.com/office/word/2010/wordprocessingCanvas" xmlns:cx="http://schemas.microsoft.com/office/drawing/2014/chartex" xmlns:cx1="http://schemas.microsoft.com/office/drawing/2015/9/8/chartex" xmlns:cx2="http://schemas.microsoft.com/office/drawing/2015/10/21/chartex" xmlns:cx3="http://schemas.microsoft.com/office/drawing/2016/5/9/chartex" xmlns:cx4="http://schemas.microsoft.com/office/drawing/2016/5/10/chartex" xmlns:cx5="http://schemas.microsoft.com/office/drawing/2016/5/11/chartex" xmlns:cx6="http://schemas.microsoft.com/office/drawing/2016/5/12/chartex" xmlns:cx7="http://schemas.microsoft.com/office/drawing/2016/5/13/chartex" xmlns:cx8="http://schemas.microsoft.com/office/drawing/2016/5/14/chartex" xmlns:mc="http://schemas.openxmlformats.org/markup-compatibility/2006" xmlns:aink="http://schemas.microsoft.com/office/drawing/2016/ink" xmlns:am3d="http://schemas.microsoft.com/office/drawing/2017/model3d" xmlns:o="urn:schemas-microsoft-com:office:office" xmlns:r="http://schemas.openxmlformats.org/officeDocument/2006/relationships" xmlns:m="http://schemas.openxmlformats.org/officeDocument/2006/math" xmlns:v="urn:schemas-microsoft-com:vml" xmlns:wp14="http://schemas.microsoft.com/office/word/2010/wordprocessingDrawing" xmlns:wp="http://schemas.openxmlformats.org/drawingml/2006/wordprocessingDrawing" xmlns:w10="urn:schemas-microsoft-com:office:word" xmlns:w="http://schemas.openxmlformats.org/wordprocessingml/2006/main" xmlns:w14="http://schemas.microsoft.com/office/word/2010/wordml" xmlns:w15="http://schemas.microsoft.com/office/word/2012/wordml" xmlns:w16cid="http://schemas.microsoft.com/office/word/2016/wordml/cid" xmlns:w16se="http://schemas.microsoft.com/office/word/2015/wordml/symex" xmlns:wpg="http://schemas.microsoft.com/office/word/2010/wordprocessingGroup" xmlns:wpi="http://schemas.microsoft.com/office/word/2010/wordprocessingInk" xmlns:wne="http://schemas.microsoft.com/office/word/2006/wordml" xmlns:wps="http://schemas.microsoft.com/office/word/2010/wordprocessingShape" mc:Ignorable="w14 w15 w16se w16cid wp14">
   <w:body>
     <w:p>
-      <w:r>
+      <w:pPr>
+        <w:jc w:val="both"/>
+        <w:rPr>
+          <w:i/>
+        </w:rPr>
+      </w:pPr>
+      <w:r>
+        <w:rPr>
+          <w:i/>
+        </w:rPr>
         <w:t>1. We A/B tested two styles for a sign-up button on our company's product page. </w:t>
       </w:r>
       <w:r>
         <w:rPr>
           <w:b/>
           <w:bCs/>
+          <w:i/>
           <w:bdr w:val="none" w:sz="0" w:space="0" w:color="auto" w:frame="1"/>
         </w:rPr>
         <w:t>100</w:t>
       </w:r>
       <w:r>
+        <w:rPr>
+          <w:i/>
+        </w:rPr>
         <w:t> visitors viewed page </w:t>
       </w:r>
       <w:r>
         <w:rPr>
           <w:b/>
           <w:bCs/>
+          <w:i/>
           <w:bdr w:val="none" w:sz="0" w:space="0" w:color="auto" w:frame="1"/>
         </w:rPr>
         <w:t>A</w:t>
       </w:r>
       <w:r>
+        <w:rPr>
+          <w:i/>
+        </w:rPr>
         <w:t>, out of which </w:t>
       </w:r>
       <w:r>
         <w:rPr>
           <w:b/>
           <w:bCs/>
+          <w:i/>
           <w:bdr w:val="none" w:sz="0" w:space="0" w:color="auto" w:frame="1"/>
         </w:rPr>
         <w:t>20</w:t>
       </w:r>
       <w:r>
+        <w:rPr>
+          <w:i/>
+        </w:rPr>
         <w:t> clicked on the button; whereas, </w:t>
       </w:r>
       <w:r>
         <w:rPr>
           <w:b/>
           <w:bCs/>
+          <w:i/>
           <w:bdr w:val="none" w:sz="0" w:space="0" w:color="auto" w:frame="1"/>
         </w:rPr>
         <w:t>70</w:t>
       </w:r>
       <w:r>
+        <w:rPr>
+          <w:i/>
+        </w:rPr>
         <w:t> visitors viewed page </w:t>
       </w:r>
       <w:r>
         <w:rPr>
           <w:b/>
           <w:bCs/>
+          <w:i/>
           <w:bdr w:val="none" w:sz="0" w:space="0" w:color="auto" w:frame="1"/>
         </w:rPr>
         <w:t>B</w:t>
       </w:r>
       <w:r>
+        <w:rPr>
+          <w:i/>
+        </w:rPr>
         <w:t>, and only </w:t>
       </w:r>
       <w:r>
         <w:rPr>
           <w:b/>
           <w:bCs/>
+          <w:i/>
           <w:bdr w:val="none" w:sz="0" w:space="0" w:color="auto" w:frame="1"/>
         </w:rPr>
         <w:t>15</w:t>
       </w:r>
       <w:r>
+        <w:rPr>
+          <w:i/>
+        </w:rPr>
         <w:t> of them clicked on the button. Can you confidently say that page </w:t>
       </w:r>
       <w:r>
         <w:rPr>
           <w:b/>
           <w:bCs/>
+          <w:i/>
           <w:bdr w:val="none" w:sz="0" w:space="0" w:color="auto" w:frame="1"/>
         </w:rPr>
         <w:t>A</w:t>
       </w:r>
       <w:r>
+        <w:rPr>
+          <w:i/>
+        </w:rPr>
         <w:t> is a better choice, or page </w:t>
       </w:r>
       <w:r>
         <w:rPr>
           <w:b/>
           <w:bCs/>
+          <w:i/>
           <w:bdr w:val="none" w:sz="0" w:space="0" w:color="auto" w:frame="1"/>
         </w:rPr>
         <w:t>B</w:t>
       </w:r>
       <w:r>
+        <w:rPr>
+          <w:i/>
+        </w:rPr>
         <w:t>? Why?</w:t>
       </w:r>
     </w:p>
     <w:p>
+      <w:pPr>
+        <w:jc w:val="both"/>
+      </w:pPr>
       <w:r>
         <w:t xml:space="preserve">No. </w:t>
       </w:r>
@@ -107,6 +151,7 @@
       <w:pPr>
         <w:shd w:val="clear" w:color="auto" w:fill="FFFFFF"/>
         <w:spacing w:after="0" w:line="240" w:lineRule="auto"/>
+        <w:jc w:val="both"/>
         <w:textAlignment w:val="baseline"/>
         <w:rPr>
           <w:rFonts w:ascii="inherit" w:eastAsia="Times New Roman" w:hAnsi="inherit" w:cs="Helvetica"/>
@@ -117,15 +162,36 @@
       </w:pPr>
     </w:p>
     <w:p>
-      <w:r>
+      <w:pPr>
+        <w:jc w:val="both"/>
+        <w:rPr>
+          <w:i/>
+        </w:rPr>
+      </w:pPr>
+      <w:r>
+        <w:rPr>
+          <w:i/>
+        </w:rPr>
         <w:t xml:space="preserve">2. </w:t>
       </w:r>
       <w:r>
+        <w:rPr>
+          <w:i/>
+        </w:rPr>
         <w:t>Can you devise a scheme to group Twitter users by looking only at their tweets? No demographic, geographic or other identifying information is available to you, just the messages they’ve posted, in plain text, and a timestamp for each message.</w:t>
       </w:r>
     </w:p>
     <w:p>
-      <w:r>
+      <w:pPr>
+        <w:jc w:val="both"/>
+        <w:rPr>
+          <w:i/>
+        </w:rPr>
+      </w:pPr>
+      <w:r>
+        <w:rPr>
+          <w:i/>
+        </w:rPr>
         <w:t>In JSON format, they look like this:</w:t>
       </w:r>
     </w:p>
@@ -158,9 +224,11 @@
         </w:tabs>
         <w:wordWrap w:val="0"/>
         <w:spacing w:after="0" w:line="240" w:lineRule="auto"/>
+        <w:jc w:val="both"/>
         <w:textAlignment w:val="baseline"/>
         <w:rPr>
           <w:rFonts w:ascii="Consolas" w:eastAsia="Times New Roman" w:hAnsi="Consolas" w:cs="Consolas"/>
+          <w:i/>
           <w:color w:val="0F2B3D"/>
           <w:sz w:val="20"/>
           <w:szCs w:val="20"/>
@@ -171,6 +239,7 @@
       <w:r>
         <w:rPr>
           <w:rFonts w:ascii="Consolas" w:eastAsia="Times New Roman" w:hAnsi="Consolas" w:cs="Consolas"/>
+          <w:i/>
           <w:color w:val="0F2B3D"/>
           <w:sz w:val="20"/>
           <w:szCs w:val="20"/>
@@ -209,9 +278,11 @@
         </w:tabs>
         <w:wordWrap w:val="0"/>
         <w:spacing w:after="0" w:line="240" w:lineRule="auto"/>
+        <w:jc w:val="both"/>
         <w:textAlignment w:val="baseline"/>
         <w:rPr>
           <w:rFonts w:ascii="Consolas" w:eastAsia="Times New Roman" w:hAnsi="Consolas" w:cs="Consolas"/>
+          <w:i/>
           <w:color w:val="0F2B3D"/>
           <w:sz w:val="20"/>
           <w:szCs w:val="20"/>
@@ -222,6 +293,7 @@
       <w:r>
         <w:rPr>
           <w:rFonts w:ascii="Consolas" w:eastAsia="Times New Roman" w:hAnsi="Consolas" w:cs="Consolas"/>
+          <w:i/>
           <w:color w:val="0F2B3D"/>
           <w:sz w:val="20"/>
           <w:szCs w:val="20"/>
@@ -234,6 +306,7 @@
       <w:r>
         <w:rPr>
           <w:rFonts w:ascii="Consolas" w:eastAsia="Times New Roman" w:hAnsi="Consolas" w:cs="Consolas"/>
+          <w:i/>
           <w:color w:val="008080"/>
           <w:sz w:val="20"/>
           <w:szCs w:val="20"/>
@@ -246,6 +319,7 @@
       <w:r>
         <w:rPr>
           <w:rFonts w:ascii="Consolas" w:eastAsia="Times New Roman" w:hAnsi="Consolas" w:cs="Consolas"/>
+          <w:i/>
           <w:color w:val="0F2B3D"/>
           <w:sz w:val="20"/>
           <w:szCs w:val="20"/>
@@ -257,6 +331,7 @@
       <w:r>
         <w:rPr>
           <w:rFonts w:ascii="Consolas" w:eastAsia="Times New Roman" w:hAnsi="Consolas" w:cs="Consolas"/>
+          <w:i/>
           <w:color w:val="008080"/>
           <w:sz w:val="20"/>
           <w:szCs w:val="20"/>
@@ -268,6 +343,7 @@
       <w:r>
         <w:rPr>
           <w:rFonts w:ascii="Consolas" w:eastAsia="Times New Roman" w:hAnsi="Consolas" w:cs="Consolas"/>
+          <w:i/>
           <w:color w:val="0F2B3D"/>
           <w:sz w:val="20"/>
           <w:szCs w:val="20"/>
@@ -306,9 +382,11 @@
         </w:tabs>
         <w:wordWrap w:val="0"/>
         <w:spacing w:after="0" w:line="240" w:lineRule="auto"/>
+        <w:jc w:val="both"/>
         <w:textAlignment w:val="baseline"/>
         <w:rPr>
           <w:rFonts w:ascii="Consolas" w:eastAsia="Times New Roman" w:hAnsi="Consolas" w:cs="Consolas"/>
+          <w:i/>
           <w:color w:val="0F2B3D"/>
           <w:sz w:val="20"/>
           <w:szCs w:val="20"/>
@@ -319,6 +397,7 @@
       <w:r>
         <w:rPr>
           <w:rFonts w:ascii="Consolas" w:eastAsia="Times New Roman" w:hAnsi="Consolas" w:cs="Consolas"/>
+          <w:i/>
           <w:color w:val="0F2B3D"/>
           <w:sz w:val="20"/>
           <w:szCs w:val="20"/>
@@ -330,6 +409,7 @@
       <w:r>
         <w:rPr>
           <w:rFonts w:ascii="Consolas" w:eastAsia="Times New Roman" w:hAnsi="Consolas" w:cs="Consolas"/>
+          <w:i/>
           <w:color w:val="008080"/>
           <w:sz w:val="20"/>
           <w:szCs w:val="20"/>
@@ -341,6 +421,7 @@
       <w:r>
         <w:rPr>
           <w:rFonts w:ascii="Consolas" w:eastAsia="Times New Roman" w:hAnsi="Consolas" w:cs="Consolas"/>
+          <w:i/>
           <w:color w:val="0F2B3D"/>
           <w:sz w:val="20"/>
           <w:szCs w:val="20"/>
@@ -352,6 +433,7 @@
       <w:r>
         <w:rPr>
           <w:rFonts w:ascii="Consolas" w:eastAsia="Times New Roman" w:hAnsi="Consolas" w:cs="Consolas"/>
+          <w:i/>
           <w:color w:val="DD1144"/>
           <w:sz w:val="20"/>
           <w:szCs w:val="20"/>
@@ -363,6 +445,7 @@
       <w:r>
         <w:rPr>
           <w:rFonts w:ascii="Consolas" w:eastAsia="Times New Roman" w:hAnsi="Consolas" w:cs="Consolas"/>
+          <w:i/>
           <w:color w:val="0F2B3D"/>
           <w:sz w:val="20"/>
           <w:szCs w:val="20"/>
@@ -401,9 +484,11 @@
         </w:tabs>
         <w:wordWrap w:val="0"/>
         <w:spacing w:after="0" w:line="240" w:lineRule="auto"/>
+        <w:jc w:val="both"/>
         <w:textAlignment w:val="baseline"/>
         <w:rPr>
           <w:rFonts w:ascii="Consolas" w:eastAsia="Times New Roman" w:hAnsi="Consolas" w:cs="Consolas"/>
+          <w:i/>
           <w:color w:val="0F2B3D"/>
           <w:sz w:val="20"/>
           <w:szCs w:val="20"/>
@@ -414,6 +499,7 @@
       <w:r>
         <w:rPr>
           <w:rFonts w:ascii="Consolas" w:eastAsia="Times New Roman" w:hAnsi="Consolas" w:cs="Consolas"/>
+          <w:i/>
           <w:color w:val="0F2B3D"/>
           <w:sz w:val="20"/>
           <w:szCs w:val="20"/>
@@ -425,6 +511,7 @@
       <w:r>
         <w:rPr>
           <w:rFonts w:ascii="Consolas" w:eastAsia="Times New Roman" w:hAnsi="Consolas" w:cs="Consolas"/>
+          <w:i/>
           <w:color w:val="008080"/>
           <w:sz w:val="20"/>
           <w:szCs w:val="20"/>
@@ -436,6 +523,7 @@
       <w:r>
         <w:rPr>
           <w:rFonts w:ascii="Consolas" w:eastAsia="Times New Roman" w:hAnsi="Consolas" w:cs="Consolas"/>
+          <w:i/>
           <w:color w:val="0F2B3D"/>
           <w:sz w:val="20"/>
           <w:szCs w:val="20"/>
@@ -447,6 +535,7 @@
       <w:r>
         <w:rPr>
           <w:rFonts w:ascii="Consolas" w:eastAsia="Times New Roman" w:hAnsi="Consolas" w:cs="Consolas"/>
+          <w:i/>
           <w:color w:val="DD1144"/>
           <w:sz w:val="20"/>
           <w:szCs w:val="20"/>
@@ -485,9 +574,11 @@
         </w:tabs>
         <w:wordWrap w:val="0"/>
         <w:spacing w:after="0" w:line="240" w:lineRule="auto"/>
+        <w:jc w:val="both"/>
         <w:textAlignment w:val="baseline"/>
         <w:rPr>
           <w:rFonts w:ascii="Consolas" w:eastAsia="Times New Roman" w:hAnsi="Consolas" w:cs="Consolas"/>
+          <w:i/>
           <w:color w:val="0F2B3D"/>
           <w:sz w:val="20"/>
           <w:szCs w:val="20"/>
@@ -498,6 +589,7 @@
       <w:r>
         <w:rPr>
           <w:rFonts w:ascii="Consolas" w:eastAsia="Times New Roman" w:hAnsi="Consolas" w:cs="Consolas"/>
+          <w:i/>
           <w:color w:val="0F2B3D"/>
           <w:sz w:val="20"/>
           <w:szCs w:val="20"/>
@@ -508,16 +600,43 @@
       </w:r>
     </w:p>
     <w:p>
-      <w:r>
+      <w:pPr>
+        <w:jc w:val="both"/>
+        <w:rPr>
+          <w:i/>
+        </w:rPr>
+      </w:pPr>
+      <w:r>
+        <w:rPr>
+          <w:i/>
+        </w:rPr>
         <w:t>Assuming you have a stream of these tweets coming in, describe the process of collecting and analyzing them, what transformations/algorithms you would apply, how you would train and test your model, and present the results.</w:t>
       </w:r>
     </w:p>
     <w:p>
-      <w:r>
-        <w:t xml:space="preserve">There are some interesting pieces of information that we can get from each tweet that we can use to classify them. First, we have the tweets, which can tell us how long a user has been active. The timestamps can show us their specific tweeting activities over time – when they tweet, how frequently they tweet. The hashtag provides meaning to the tweet as it’s an author-created index for other Twitter users. Even combining the timestamp with the hashtag can provide insights into the inner thoughts and personal daily activities of Twitter users. </w:t>
-      </w:r>
-    </w:p>
-    <w:p>
+      <w:pPr>
+        <w:jc w:val="both"/>
+      </w:pPr>
+      <w:r>
+        <w:t xml:space="preserve">There are some interesting pieces of information we can get from each tweet that we can use to </w:t>
+      </w:r>
+      <w:r>
+        <w:t>group users</w:t>
+      </w:r>
+      <w:r>
+        <w:t xml:space="preserve">. First, we have </w:t>
+      </w:r>
+      <w:r>
+        <w:t>all their</w:t>
+      </w:r>
+      <w:r>
+        <w:t xml:space="preserve"> tweets, which can tell us how long a user has been active. The timestamps can show us their specific tweeting activities over time – when they tweet, how frequently they tweet. The hashtag provides meaning to the tweet as it’s an author-created index for other Twitter users. Even combining the timestamp with the hashtag can provide insights into the inner thoughts and personal daily activities of Twitter users. </w:t>
+      </w:r>
+    </w:p>
+    <w:p>
+      <w:pPr>
+        <w:jc w:val="both"/>
+      </w:pPr>
       <w:r>
         <w:t xml:space="preserve">I would use this data and organize it to reflect information at the user level. </w:t>
       </w:r>
@@ -526,6 +645,9 @@
       </w:r>
     </w:p>
     <w:p>
+      <w:pPr>
+        <w:jc w:val="both"/>
+      </w:pPr>
       <w:r>
         <w:t>To present the results, I would display</w:t>
       </w:r>
@@ -540,16 +662,28 @@
       </w:r>
     </w:p>
     <w:p>
-      <w:r>
+      <w:pPr>
+        <w:jc w:val="both"/>
+        <w:rPr>
+          <w:i/>
+        </w:rPr>
+      </w:pPr>
+      <w:r>
+        <w:rPr>
+          <w:i/>
+        </w:rPr>
         <w:t xml:space="preserve">3. </w:t>
       </w:r>
       <w:r>
+        <w:rPr>
+          <w:i/>
+        </w:rPr>
         <w:t>In a classification setting, given a dataset of labeled examples and a machine learning model you're trying to fit, describe a strategy to detect and prevent overfitting.</w:t>
       </w:r>
     </w:p>
     <w:p>
       <w:pPr>
-        <w:ind w:left="360"/>
+        <w:jc w:val="both"/>
       </w:pPr>
       <w:r>
         <w:lastRenderedPageBreak/>
@@ -576,18 +710,16 @@
       <w:r>
         <w:t xml:space="preserve">. For each training epoch, dropout weights are assigned 0 at the dropout rate. When multiplied by a </w:t>
       </w:r>
-      <w:proofErr w:type="gramStart"/>
-      <w:r>
-        <w:t>0 dropout</w:t>
-      </w:r>
-      <w:proofErr w:type="gramEnd"/>
+      <w:r>
+        <w:t>0-dropout</w:t>
+      </w:r>
       <w:r>
         <w:t xml:space="preserve"> weight, output from preceding nodes essentially becomes ignored by the network. Thus, we can ‘shut off’ nodes randomly during training. </w:t>
       </w:r>
     </w:p>
     <w:p>
       <w:pPr>
-        <w:ind w:left="360"/>
+        <w:jc w:val="both"/>
       </w:pPr>
       <w:r>
         <w:t xml:space="preserve">Because we are ‘shutting off’ nodes randomly, and thereby allowing only random pieces of information for training, the model will be less prone to </w:t>
@@ -602,7 +734,12 @@
         <w:t xml:space="preserve"> or category</w:t>
       </w:r>
       <w:r>
-        <w:t xml:space="preserve"> of information and instead be forced to account for all other pieces of information as well. </w:t>
+        <w:t xml:space="preserve"> of information and instead be forced to account for all other pieces</w:t>
+      </w:r>
+      <w:bookmarkStart w:id="0" w:name="_GoBack"/>
+      <w:bookmarkEnd w:id="0"/>
+      <w:r>
+        <w:t xml:space="preserve"> of information as well. </w:t>
       </w:r>
       <w:r>
         <w:t>That is, the model is less likely to be overfitted to any one piece from a dataset</w:t>
@@ -610,7 +747,7 @@
     </w:p>
     <w:p>
       <w:pPr>
-        <w:ind w:left="360"/>
+        <w:jc w:val="both"/>
       </w:pPr>
       <w:r>
         <w:t xml:space="preserve">Setting dropout rates as hyperparameters would allow us to monitor how differences between testing and validation log loss change with respect to the dropout rate. On the one hand, a low dropout rate can result in overfitting; on the other hand, a high dropout rate may omit too much information and underfit the model. It’s up to the engineer to assess. </w:t>
@@ -620,38 +757,59 @@
       </w:r>
     </w:p>
     <w:p>
-      <w:r>
+      <w:pPr>
+        <w:jc w:val="both"/>
+        <w:rPr>
+          <w:i/>
+        </w:rPr>
+      </w:pPr>
+      <w:r>
+        <w:rPr>
+          <w:i/>
+        </w:rPr>
         <w:t xml:space="preserve">4. </w:t>
       </w:r>
       <w:r>
+        <w:rPr>
+          <w:i/>
+        </w:rPr>
         <w:t>Your team is designing the next generation user experience for your flagship 3D modeling tool. Specifically, you have been tasked with implementing a smart context menu that learns from a modeler’s usage of menu options and shows the ones that would be most beneficial. E.g. I often use </w:t>
       </w:r>
       <w:r>
         <w:rPr>
           <w:b/>
           <w:bCs/>
+          <w:i/>
           <w:bdr w:val="none" w:sz="0" w:space="0" w:color="auto" w:frame="1"/>
         </w:rPr>
         <w:t>Edit</w:t>
       </w:r>
       <w:r>
+        <w:rPr>
+          <w:i/>
+        </w:rPr>
         <w:t> &gt; </w:t>
       </w:r>
       <w:r>
         <w:rPr>
           <w:b/>
           <w:bCs/>
+          <w:i/>
           <w:bdr w:val="none" w:sz="0" w:space="0" w:color="auto" w:frame="1"/>
         </w:rPr>
         <w:t>Surface</w:t>
       </w:r>
       <w:r>
+        <w:rPr>
+          <w:i/>
+        </w:rPr>
         <w:t> &gt; </w:t>
       </w:r>
       <w:r>
         <w:rPr>
           <w:b/>
           <w:bCs/>
+          <w:i/>
           <w:bdr w:val="none" w:sz="0" w:space="0" w:color="auto" w:frame="1"/>
         </w:rPr>
         <w:t xml:space="preserve">Smooth </w:t>
@@ -661,131 +819,304 @@
         <w:rPr>
           <w:b/>
           <w:bCs/>
+          <w:i/>
           <w:bdr w:val="none" w:sz="0" w:space="0" w:color="auto" w:frame="1"/>
         </w:rPr>
         <w:t>Surface</w:t>
       </w:r>
       <w:r>
+        <w:rPr>
+          <w:i/>
+        </w:rPr>
         <w:t>, and</w:t>
       </w:r>
       <w:proofErr w:type="gramEnd"/>
       <w:r>
+        <w:rPr>
+          <w:i/>
+        </w:rPr>
         <w:t xml:space="preserve"> wish I could just right click and there would be a </w:t>
       </w:r>
       <w:r>
         <w:rPr>
           <w:b/>
           <w:bCs/>
+          <w:i/>
           <w:bdr w:val="none" w:sz="0" w:space="0" w:color="auto" w:frame="1"/>
         </w:rPr>
         <w:t>Smooth Surface</w:t>
       </w:r>
       <w:r>
+        <w:rPr>
+          <w:i/>
+        </w:rPr>
         <w:t> option just like </w:t>
       </w:r>
       <w:r>
         <w:rPr>
           <w:b/>
           <w:bCs/>
+          <w:i/>
           <w:bdr w:val="none" w:sz="0" w:space="0" w:color="auto" w:frame="1"/>
         </w:rPr>
         <w:t>Cut</w:t>
       </w:r>
       <w:r>
+        <w:rPr>
+          <w:i/>
+        </w:rPr>
         <w:t>, </w:t>
       </w:r>
       <w:r>
         <w:rPr>
           <w:b/>
           <w:bCs/>
+          <w:i/>
           <w:bdr w:val="none" w:sz="0" w:space="0" w:color="auto" w:frame="1"/>
         </w:rPr>
         <w:t>Copy</w:t>
       </w:r>
       <w:r>
+        <w:rPr>
+          <w:i/>
+        </w:rPr>
         <w:t> and </w:t>
       </w:r>
       <w:r>
         <w:rPr>
           <w:b/>
           <w:bCs/>
+          <w:i/>
           <w:bdr w:val="none" w:sz="0" w:space="0" w:color="auto" w:frame="1"/>
         </w:rPr>
         <w:t>Paste</w:t>
       </w:r>
       <w:r>
-        <w:t>. Note that not all commands make sense in all contexts, for instance I need to have a surface selected to smooth it. How would you go about designing a learning system/agent to enable this be</w:t>
-      </w:r>
-      <w:bookmarkStart w:id="0" w:name="_GoBack"/>
-      <w:bookmarkEnd w:id="0"/>
-      <w:r>
-        <w:t>havior?</w:t>
-      </w:r>
-    </w:p>
-    <w:p>
-      <w:r>
+        <w:rPr>
+          <w:i/>
+        </w:rPr>
+        <w:t>. Note that not all commands make sense in all contexts, for instance I need to have a surface selected to smooth it. How would you go about designing a learning system/agent to enable this behavior?</w:t>
+      </w:r>
+    </w:p>
+    <w:p>
+      <w:pPr>
+        <w:jc w:val="both"/>
+      </w:pPr>
+      <w:r>
+        <w:t xml:space="preserve">I would set up this problem like so: for a given selected type of object, what commands maximize the usefulness to the user? The type of object selected by the user provides a context or environment in which the agent acts. </w:t>
+      </w:r>
+      <w:r>
+        <w:t xml:space="preserve">With this context defined, the agent can </w:t>
+      </w:r>
+      <w:r>
+        <w:t xml:space="preserve">record information a couple different ways. The first way simply keeps a running count of commands for each given context and return the top commands. The downside is that memory would be used for this algorithm. </w:t>
+      </w:r>
+    </w:p>
+    <w:p>
+      <w:pPr>
+        <w:jc w:val="both"/>
+      </w:pPr>
+      <w:r>
+        <w:t>The second way requires much less memory – the agent simply recommends the past X unique commands used. When the user issues a new command, the command enters a first-in, last-out queue of the past X commands. If an already-used command is in the queue, then that command goes to the top and the other elements shift. The downside is that commands will seldom stay in the same place on the menu</w:t>
+      </w:r>
+      <w:r>
+        <w:t xml:space="preserve">. Depending on the type of user (power vs. casual), one design may be preferable over another.  </w:t>
+      </w:r>
+    </w:p>
+    <w:p>
+      <w:pPr>
+        <w:jc w:val="both"/>
+        <w:rPr>
+          <w:i/>
+        </w:rPr>
+      </w:pPr>
+      <w:r>
+        <w:rPr>
+          <w:i/>
+        </w:rPr>
         <w:t xml:space="preserve">5. </w:t>
       </w:r>
       <w:r>
+        <w:rPr>
+          <w:i/>
+        </w:rPr>
         <w:t>Give an example of a situation where regularization is necessary for learning a good model. How about one where regularization doesn't make sense?</w:t>
       </w:r>
     </w:p>
     <w:p>
       <w:pPr>
-        <w:pStyle w:val="ListParagraph"/>
-        <w:numPr>
-          <w:ilvl w:val="0"/>
-          <w:numId w:val="5"/>
-        </w:numPr>
-      </w:pPr>
-      <w:r>
-        <w:t xml:space="preserve">One example where regularization is necessary for a good model is in predicting </w:t>
-      </w:r>
-      <w:r>
-        <w:t>customer behavior.</w:t>
-      </w:r>
-    </w:p>
-    <w:p>
-      <w:pPr>
-        <w:pStyle w:val="ListParagraph"/>
-        <w:numPr>
-          <w:ilvl w:val="0"/>
-          <w:numId w:val="5"/>
-        </w:numPr>
-      </w:pPr>
-      <w:r>
-        <w:t>One example where regularization is not nece</w:t>
-      </w:r>
-      <w:r>
-        <w:t>ssary</w:t>
-      </w:r>
-      <w:r>
-        <w:t xml:space="preserve"> for a good model </w:t>
-      </w:r>
-      <w:r>
-        <w:t>is in predicting.</w:t>
-      </w:r>
-      <w:r>
-        <w:t xml:space="preserve"> </w:t>
-      </w:r>
-    </w:p>
-    <w:p>
-      <w:r>
+        <w:jc w:val="both"/>
+      </w:pPr>
+      <w:r>
+        <w:t xml:space="preserve">Variance can be a good indicator of when to use regularization. When a feature on a dataset has a high variance, training will result in overfitting since more extreme values will be used in the training. </w:t>
+      </w:r>
+      <w:r>
+        <w:t>Therefore,</w:t>
+      </w:r>
+      <w:r>
+        <w:t xml:space="preserve"> a regularization factor, lambda, is used to penalize large errors. Furthermore, high variance can be symptomatic of </w:t>
+      </w:r>
+      <w:r>
+        <w:t>bias in the data (i.e. some unmeasured phenomenon) in which case it would be best to regularize, and therefore minimize, the effect of this bias.</w:t>
+      </w:r>
+      <w:r>
+        <w:t xml:space="preserve"> Situations that could lead to a feature with high variance include outliers</w:t>
+      </w:r>
+      <w:r>
+        <w:t xml:space="preserve"> and </w:t>
+      </w:r>
+      <w:r>
+        <w:t xml:space="preserve">large datasets </w:t>
+      </w:r>
+      <w:r>
+        <w:t>with limited features.</w:t>
+      </w:r>
+    </w:p>
+    <w:p>
+      <w:pPr>
+        <w:jc w:val="both"/>
+      </w:pPr>
+      <w:r>
+        <w:t>When a feature on a dataset has values within a contained set or when variance of</w:t>
+      </w:r>
+      <w:r>
+        <w:t xml:space="preserve"> the data is low suggesting a well-designed dataset with quality information, regularization is not necessary. We regularize </w:t>
+      </w:r>
+      <w:r>
+        <w:lastRenderedPageBreak/>
+        <w:t xml:space="preserve">data to eliminate error, so in cases where our feature options are limited, or all required information is included to make a classification, and therefore little to no error, we don’t regularize. Example situations include simple </w:t>
+      </w:r>
+      <w:r>
+        <w:t>multiple-choice</w:t>
+      </w:r>
+      <w:r>
+        <w:t xml:space="preserve"> datasets where only one of a few answers can be selected, and situations where the model is designed knowing </w:t>
+      </w:r>
+      <w:r>
+        <w:t>the process by which data is generated</w:t>
+      </w:r>
+    </w:p>
+    <w:p>
+      <w:pPr>
+        <w:jc w:val="both"/>
+        <w:rPr>
+          <w:i/>
+        </w:rPr>
+      </w:pPr>
+      <w:r>
+        <w:rPr>
+          <w:i/>
+        </w:rPr>
         <w:t xml:space="preserve">6. </w:t>
       </w:r>
       <w:r>
+        <w:rPr>
+          <w:i/>
+        </w:rPr>
         <w:t>Your neighborhood grocery store would like to give targeted coupons to its customers, ones that are likely to be useful to them. Given that you can access the purchase history of each customer and catalog of store items, how would you design a system that suggests which coupons they should be given? Can you measure how well the system is performing?</w:t>
       </w:r>
     </w:p>
     <w:p>
-      <w:r>
+      <w:pPr>
+        <w:jc w:val="both"/>
+      </w:pPr>
+      <w:r>
+        <w:t xml:space="preserve">I would build a two-tier system with different objectives: 1. retain customer business and 2. grow customer value. </w:t>
+      </w:r>
+    </w:p>
+    <w:p>
+      <w:pPr>
+        <w:jc w:val="both"/>
+      </w:pPr>
+      <w:r>
+        <w:t xml:space="preserve">Grocery store customers are cyclical and somewhat predictable on how they use the items that are most important to them. This importance, I assume, is a large part of the value proposition of the grocery store for the customer. Whenever </w:t>
+      </w:r>
+      <w:r>
+        <w:t>a customer is approaching the time when he or she should purchase a staple item again, I would want to send a competitive coupon to swing their business our way once again. In short, you want to make their next trip to the grocery store more important to nudge them inside the store. Patterns among purchase history to watch would be</w:t>
+      </w:r>
+      <w:r>
+        <w:t xml:space="preserve"> length of history, frequency of purchase, and if possible, the price sensitivity of the customer. </w:t>
+      </w:r>
+    </w:p>
+    <w:p>
+      <w:pPr>
+        <w:jc w:val="both"/>
+      </w:pPr>
+      <w:r>
+        <w:t xml:space="preserve">The second objective, growing customer value, can be delivered with a different set of coupons. However, instead of looking at the customer, we look at other customers within his or her segment and see what products they buy or often buy. In this coupon, we conduct experiments by suggesting a product to a customer, then monitoring whether the customer uses the coupon. If the customer uses the coupon, then perhaps a second coupon is sent to see whether the customer is likely to consume the purchase again. How the customer responds can be used to update future recommendations. </w:t>
+      </w:r>
+      <w:r>
+        <w:t>Data used here would focus on the consumer at large versus his or her individual spending habits. Demographic, psychographic, and aggregate data would be key.</w:t>
+      </w:r>
+    </w:p>
+    <w:p>
+      <w:pPr>
+        <w:jc w:val="both"/>
+      </w:pPr>
+      <w:r>
+        <w:t xml:space="preserve">A technical metric to use </w:t>
+      </w:r>
+      <w:r>
+        <w:t xml:space="preserve">in evaluating success would be the percentage of coupons sent that were used. This would indicate that our assumptions about customer behavior would be correct. However, beyond that, the key metric behind this system is really the average cart value per grocery trip. Higher cart values mean more items are being purchased by each customer, which means the grocery is effectively monetizing the value propositions of the coupons. </w:t>
+      </w:r>
+    </w:p>
+    <w:p>
+      <w:pPr>
+        <w:jc w:val="both"/>
+        <w:rPr>
+          <w:i/>
+        </w:rPr>
+      </w:pPr>
+      <w:r>
+        <w:rPr>
+          <w:i/>
+        </w:rPr>
         <w:t xml:space="preserve">7. </w:t>
       </w:r>
       <w:r>
+        <w:rPr>
+          <w:i/>
+        </w:rPr>
         <w:t>If you were hired for your machine learning position starting today, how do you see your role evolving over the next year? What are your long-term career goals, and how does this position help you achieve them?</w:t>
       </w:r>
     </w:p>
-    <w:p/>
+    <w:p>
+      <w:pPr>
+        <w:jc w:val="both"/>
+      </w:pPr>
+      <w:r>
+        <w:t xml:space="preserve">If I started today, I would anticipate the first month of my work mainly helping my teammates with their projects. This way, I would get to know my teammates, the purpose and scopes of our work, the company culture and department protocol. Once I’ve onboarded successfully, I would be handed small projects to own. My manager and teammates would provide feedback which I would incorporate into additional small projects. Within three or four months, I hope to </w:t>
+      </w:r>
+      <w:r>
+        <w:t>be leading a regular workflow. Over the course of the next year, I want to prove myself through the quality of my work and value to my team. My professional one-year goal is to earn a mid-manager position.</w:t>
+      </w:r>
+    </w:p>
+    <w:p>
+      <w:pPr>
+        <w:jc w:val="both"/>
+      </w:pPr>
+      <w:r>
+        <w:lastRenderedPageBreak/>
+        <w:t xml:space="preserve">For me, this job provides great technical and leadership opportunities. </w:t>
+      </w:r>
+      <w:r>
+        <w:t xml:space="preserve">My long-term career goal is to be involved in a leadership role at a company that specializes in providing AI-empowered tools in traditionally non-technology fields. AI, by its ability to receive complex inputs and by its ability to </w:t>
+      </w:r>
+      <w:r>
+        <w:t xml:space="preserve">learn complex tasks in an efficient manner, </w:t>
+      </w:r>
+      <w:r>
+        <w:t>opens</w:t>
+      </w:r>
+      <w:r>
+        <w:t xml:space="preserve"> new opportunities in every industry and promises the disruptive power of the Internet – everything from decision making to tedious workload balancing. Clayton Christensen defines what a product is by the job that it does. There are plenty of jobs AI can do, which means there are plenty of non-tech market opportunities for AI.</w:t>
+      </w:r>
+    </w:p>
+    <w:p>
+      <w:pPr>
+        <w:jc w:val="both"/>
+      </w:pPr>
+    </w:p>
     <w:sectPr>
       <w:pgSz w:w="12240" w:h="15840"/>
       <w:pgMar w:top="1440" w:right="1440" w:bottom="1440" w:left="1440" w:header="720" w:footer="720" w:gutter="0"/>

</xml_diff>

<commit_message>
style: Added job hyperlink to Interview Questions.docx
</commit_message>
<xml_diff>
--- a/Interview Questions.docx
+++ b/Interview Questions.docx
@@ -2,6 +2,40 @@
 <file path=word/document.xml><?xml version="1.0" encoding="utf-8"?>
 <w:document xmlns:wpc="http://schemas.microsoft.com/office/word/2010/wordprocessingCanvas" xmlns:cx="http://schemas.microsoft.com/office/drawing/2014/chartex" xmlns:cx1="http://schemas.microsoft.com/office/drawing/2015/9/8/chartex" xmlns:cx2="http://schemas.microsoft.com/office/drawing/2015/10/21/chartex" xmlns:cx3="http://schemas.microsoft.com/office/drawing/2016/5/9/chartex" xmlns:cx4="http://schemas.microsoft.com/office/drawing/2016/5/10/chartex" xmlns:cx5="http://schemas.microsoft.com/office/drawing/2016/5/11/chartex" xmlns:cx6="http://schemas.microsoft.com/office/drawing/2016/5/12/chartex" xmlns:cx7="http://schemas.microsoft.com/office/drawing/2016/5/13/chartex" xmlns:cx8="http://schemas.microsoft.com/office/drawing/2016/5/14/chartex" xmlns:mc="http://schemas.openxmlformats.org/markup-compatibility/2006" xmlns:aink="http://schemas.microsoft.com/office/drawing/2016/ink" xmlns:am3d="http://schemas.microsoft.com/office/drawing/2017/model3d" xmlns:o="urn:schemas-microsoft-com:office:office" xmlns:r="http://schemas.openxmlformats.org/officeDocument/2006/relationships" xmlns:m="http://schemas.openxmlformats.org/officeDocument/2006/math" xmlns:v="urn:schemas-microsoft-com:vml" xmlns:wp14="http://schemas.microsoft.com/office/word/2010/wordprocessingDrawing" xmlns:wp="http://schemas.openxmlformats.org/drawingml/2006/wordprocessingDrawing" xmlns:w10="urn:schemas-microsoft-com:office:word" xmlns:w="http://schemas.openxmlformats.org/wordprocessingml/2006/main" xmlns:w14="http://schemas.microsoft.com/office/word/2010/wordml" xmlns:w15="http://schemas.microsoft.com/office/word/2012/wordml" xmlns:w16cid="http://schemas.microsoft.com/office/word/2016/wordml/cid" xmlns:w16se="http://schemas.microsoft.com/office/word/2015/wordml/symex" xmlns:wpg="http://schemas.microsoft.com/office/word/2010/wordprocessingGroup" xmlns:wpi="http://schemas.microsoft.com/office/word/2010/wordprocessingInk" xmlns:wne="http://schemas.microsoft.com/office/word/2006/wordml" xmlns:wps="http://schemas.microsoft.com/office/word/2010/wordprocessingShape" mc:Ignorable="w14 w15 w16se w16cid wp14">
   <w:body>
+    <w:p>
+      <w:pPr>
+        <w:jc w:val="both"/>
+      </w:pPr>
+      <w:r>
+        <w:t>J</w:t>
+      </w:r>
+      <w:r>
+        <w:t>ob</w:t>
+      </w:r>
+      <w:r>
+        <w:t xml:space="preserve">: </w:t>
+      </w:r>
+      <w:r>
+        <w:fldChar w:fldCharType="begin"/>
+      </w:r>
+      <w:r>
+        <w:instrText xml:space="preserve"> HYPERLINK "https://g.co/kgs/36ZxFH" </w:instrText>
+      </w:r>
+      <w:r>
+        <w:fldChar w:fldCharType="separate"/>
+      </w:r>
+      <w:r>
+        <w:rPr>
+          <w:rStyle w:val="Hyperlink"/>
+        </w:rPr>
+        <w:t>https://g.co/kgs/36ZxFH</w:t>
+      </w:r>
+      <w:r>
+        <w:fldChar w:fldCharType="end"/>
+      </w:r>
+      <w:bookmarkStart w:id="0" w:name="_GoBack"/>
+      <w:bookmarkEnd w:id="0"/>
+    </w:p>
     <w:p>
       <w:pPr>
         <w:jc w:val="both"/>
@@ -672,6 +706,7 @@
         <w:rPr>
           <w:i/>
         </w:rPr>
+        <w:lastRenderedPageBreak/>
         <w:t xml:space="preserve">3. </w:t>
       </w:r>
       <w:r>
@@ -686,7 +721,6 @@
         <w:jc w:val="both"/>
       </w:pPr>
       <w:r>
-        <w:lastRenderedPageBreak/>
         <w:t>One excellent strategy to detect and prevent overfitting is the use of dropout layers combined with cross-validated grid search using dropout rates as hyperparameters. Dropout layers</w:t>
       </w:r>
       <w:r>
@@ -734,12 +768,7 @@
         <w:t xml:space="preserve"> or category</w:t>
       </w:r>
       <w:r>
-        <w:t xml:space="preserve"> of information and instead be forced to account for all other pieces</w:t>
-      </w:r>
-      <w:bookmarkStart w:id="0" w:name="_GoBack"/>
-      <w:bookmarkEnd w:id="0"/>
-      <w:r>
-        <w:t xml:space="preserve"> of information as well. </w:t>
+        <w:t xml:space="preserve"> of information and instead be forced to account for all other pieces of information as well. </w:t>
       </w:r>
       <w:r>
         <w:t>That is, the model is less likely to be overfitted to any one piece from a dataset</w:t>
@@ -977,126 +1006,126 @@
         <w:jc w:val="both"/>
       </w:pPr>
       <w:r>
+        <w:lastRenderedPageBreak/>
         <w:t>When a feature on a dataset has values within a contained set or when variance of</w:t>
       </w:r>
       <w:r>
-        <w:t xml:space="preserve"> the data is low suggesting a well-designed dataset with quality information, regularization is not necessary. We regularize </w:t>
+        <w:t xml:space="preserve"> the data is low suggesting a well-designed dataset with quality information, regularization is not necessary. We regularize data to eliminate error, so in cases where our feature options are limited, or all required information is included to make a classification, and therefore little to no error, we don’t regularize. Example situations include simple </w:t>
+      </w:r>
+      <w:r>
+        <w:t>multiple-choice</w:t>
+      </w:r>
+      <w:r>
+        <w:t xml:space="preserve"> datasets where only one of a few answers can be selected, and situations where the model is designed knowing </w:t>
+      </w:r>
+      <w:r>
+        <w:t>the process by which data is generated</w:t>
+      </w:r>
+    </w:p>
+    <w:p>
+      <w:pPr>
+        <w:jc w:val="both"/>
+        <w:rPr>
+          <w:i/>
+        </w:rPr>
+      </w:pPr>
+      <w:r>
+        <w:rPr>
+          <w:i/>
+        </w:rPr>
+        <w:t xml:space="preserve">6. </w:t>
+      </w:r>
+      <w:r>
+        <w:rPr>
+          <w:i/>
+        </w:rPr>
+        <w:t>Your neighborhood grocery store would like to give targeted coupons to its customers, ones that are likely to be useful to them. Given that you can access the purchase history of each customer and catalog of store items, how would you design a system that suggests which coupons they should be given? Can you measure how well the system is performing?</w:t>
+      </w:r>
+    </w:p>
+    <w:p>
+      <w:pPr>
+        <w:jc w:val="both"/>
+      </w:pPr>
+      <w:r>
+        <w:t xml:space="preserve">I would build a two-tier system with different objectives: 1. retain customer business and 2. grow customer value. </w:t>
+      </w:r>
+    </w:p>
+    <w:p>
+      <w:pPr>
+        <w:jc w:val="both"/>
+      </w:pPr>
+      <w:r>
+        <w:t xml:space="preserve">Grocery store customers are cyclical and somewhat predictable on how they use the items that are most important to them. This importance, I assume, is a large part of the value proposition of the grocery store for the customer. Whenever </w:t>
+      </w:r>
+      <w:r>
+        <w:t>a customer is approaching the time when he or she should purchase a staple item again, I would want to send a competitive coupon to swing their business our way once again. In short, you want to make their next trip to the grocery store more important to nudge them inside the store. Patterns among purchase history to watch would be</w:t>
+      </w:r>
+      <w:r>
+        <w:t xml:space="preserve"> length of history, frequency of purchase, and if possible, the price sensitivity of the customer. </w:t>
+      </w:r>
+    </w:p>
+    <w:p>
+      <w:pPr>
+        <w:jc w:val="both"/>
+      </w:pPr>
+      <w:r>
+        <w:t xml:space="preserve">The second objective, growing customer value, can be delivered with a different set of coupons. However, instead of looking at the customer, we look at other customers within his or her segment and see what products they buy or often buy. In this coupon, we conduct experiments by suggesting a product to a customer, then monitoring whether the customer uses the coupon. If the customer uses the coupon, then perhaps a second coupon is sent to see whether the customer is likely to consume the purchase again. How the customer responds can be used to update future recommendations. </w:t>
+      </w:r>
+      <w:r>
+        <w:t>Data used here would focus on the consumer at large versus his or her individual spending habits. Demographic, psychographic, and aggregate data would be key.</w:t>
+      </w:r>
+    </w:p>
+    <w:p>
+      <w:pPr>
+        <w:jc w:val="both"/>
+      </w:pPr>
+      <w:r>
+        <w:t xml:space="preserve">A technical metric to use </w:t>
+      </w:r>
+      <w:r>
+        <w:t xml:space="preserve">in evaluating success would be the percentage of coupons sent that were used. This would indicate that our assumptions about customer behavior would be correct. However, beyond that, the key metric behind this system is really the average cart value per grocery trip. Higher cart values mean more items are being purchased by each customer, which means the grocery is effectively monetizing the value propositions of the coupons. </w:t>
+      </w:r>
+    </w:p>
+    <w:p>
+      <w:pPr>
+        <w:jc w:val="both"/>
+        <w:rPr>
+          <w:i/>
+        </w:rPr>
+      </w:pPr>
+      <w:r>
+        <w:rPr>
+          <w:i/>
+        </w:rPr>
+        <w:t xml:space="preserve">7. </w:t>
+      </w:r>
+      <w:r>
+        <w:rPr>
+          <w:i/>
+        </w:rPr>
+        <w:t>If you were hired for your machine learning position starting today, how do you see your role evolving over the next year? What are your long-term career goals, and how does this position help you achieve them?</w:t>
+      </w:r>
+    </w:p>
+    <w:p>
+      <w:pPr>
+        <w:jc w:val="both"/>
+      </w:pPr>
+      <w:r>
+        <w:t xml:space="preserve">If I started today, I would anticipate the first month of my work mainly helping my teammates with their projects. This way, I would get to know my teammates, the purpose and scopes of our work, the company culture and department protocol. Once I’ve onboarded successfully, I would be handed small projects to own. My manager and teammates would provide feedback which I would incorporate into additional small projects. Within three or four months, I hope to </w:t>
+      </w:r>
+      <w:r>
+        <w:t xml:space="preserve">be leading a regular workflow. Over the course of </w:t>
       </w:r>
       <w:r>
         <w:lastRenderedPageBreak/>
-        <w:t xml:space="preserve">data to eliminate error, so in cases where our feature options are limited, or all required information is included to make a classification, and therefore little to no error, we don’t regularize. Example situations include simple </w:t>
-      </w:r>
-      <w:r>
-        <w:t>multiple-choice</w:t>
-      </w:r>
-      <w:r>
-        <w:t xml:space="preserve"> datasets where only one of a few answers can be selected, and situations where the model is designed knowing </w:t>
-      </w:r>
-      <w:r>
-        <w:t>the process by which data is generated</w:t>
-      </w:r>
-    </w:p>
-    <w:p>
-      <w:pPr>
-        <w:jc w:val="both"/>
-        <w:rPr>
-          <w:i/>
-        </w:rPr>
-      </w:pPr>
-      <w:r>
-        <w:rPr>
-          <w:i/>
-        </w:rPr>
-        <w:t xml:space="preserve">6. </w:t>
-      </w:r>
-      <w:r>
-        <w:rPr>
-          <w:i/>
-        </w:rPr>
-        <w:t>Your neighborhood grocery store would like to give targeted coupons to its customers, ones that are likely to be useful to them. Given that you can access the purchase history of each customer and catalog of store items, how would you design a system that suggests which coupons they should be given? Can you measure how well the system is performing?</w:t>
-      </w:r>
-    </w:p>
-    <w:p>
-      <w:pPr>
-        <w:jc w:val="both"/>
-      </w:pPr>
-      <w:r>
-        <w:t xml:space="preserve">I would build a two-tier system with different objectives: 1. retain customer business and 2. grow customer value. </w:t>
-      </w:r>
-    </w:p>
-    <w:p>
-      <w:pPr>
-        <w:jc w:val="both"/>
-      </w:pPr>
-      <w:r>
-        <w:t xml:space="preserve">Grocery store customers are cyclical and somewhat predictable on how they use the items that are most important to them. This importance, I assume, is a large part of the value proposition of the grocery store for the customer. Whenever </w:t>
-      </w:r>
-      <w:r>
-        <w:t>a customer is approaching the time when he or she should purchase a staple item again, I would want to send a competitive coupon to swing their business our way once again. In short, you want to make their next trip to the grocery store more important to nudge them inside the store. Patterns among purchase history to watch would be</w:t>
-      </w:r>
-      <w:r>
-        <w:t xml:space="preserve"> length of history, frequency of purchase, and if possible, the price sensitivity of the customer. </w:t>
-      </w:r>
-    </w:p>
-    <w:p>
-      <w:pPr>
-        <w:jc w:val="both"/>
-      </w:pPr>
-      <w:r>
-        <w:t xml:space="preserve">The second objective, growing customer value, can be delivered with a different set of coupons. However, instead of looking at the customer, we look at other customers within his or her segment and see what products they buy or often buy. In this coupon, we conduct experiments by suggesting a product to a customer, then monitoring whether the customer uses the coupon. If the customer uses the coupon, then perhaps a second coupon is sent to see whether the customer is likely to consume the purchase again. How the customer responds can be used to update future recommendations. </w:t>
-      </w:r>
-      <w:r>
-        <w:t>Data used here would focus on the consumer at large versus his or her individual spending habits. Demographic, psychographic, and aggregate data would be key.</w:t>
-      </w:r>
-    </w:p>
-    <w:p>
-      <w:pPr>
-        <w:jc w:val="both"/>
-      </w:pPr>
-      <w:r>
-        <w:t xml:space="preserve">A technical metric to use </w:t>
-      </w:r>
-      <w:r>
-        <w:t xml:space="preserve">in evaluating success would be the percentage of coupons sent that were used. This would indicate that our assumptions about customer behavior would be correct. However, beyond that, the key metric behind this system is really the average cart value per grocery trip. Higher cart values mean more items are being purchased by each customer, which means the grocery is effectively monetizing the value propositions of the coupons. </w:t>
-      </w:r>
-    </w:p>
-    <w:p>
-      <w:pPr>
-        <w:jc w:val="both"/>
-        <w:rPr>
-          <w:i/>
-        </w:rPr>
-      </w:pPr>
-      <w:r>
-        <w:rPr>
-          <w:i/>
-        </w:rPr>
-        <w:t xml:space="preserve">7. </w:t>
-      </w:r>
-      <w:r>
-        <w:rPr>
-          <w:i/>
-        </w:rPr>
-        <w:t>If you were hired for your machine learning position starting today, how do you see your role evolving over the next year? What are your long-term career goals, and how does this position help you achieve them?</w:t>
-      </w:r>
-    </w:p>
-    <w:p>
-      <w:pPr>
-        <w:jc w:val="both"/>
-      </w:pPr>
-      <w:r>
-        <w:t xml:space="preserve">If I started today, I would anticipate the first month of my work mainly helping my teammates with their projects. This way, I would get to know my teammates, the purpose and scopes of our work, the company culture and department protocol. Once I’ve onboarded successfully, I would be handed small projects to own. My manager and teammates would provide feedback which I would incorporate into additional small projects. Within three or four months, I hope to </w:t>
-      </w:r>
-      <w:r>
-        <w:t>be leading a regular workflow. Over the course of the next year, I want to prove myself through the quality of my work and value to my team. My professional one-year goal is to earn a mid-manager position.</w:t>
-      </w:r>
-    </w:p>
-    <w:p>
-      <w:pPr>
-        <w:jc w:val="both"/>
-      </w:pPr>
-      <w:r>
-        <w:lastRenderedPageBreak/>
+        <w:t>the next year, I want to prove myself through the quality of my work and value to my team. My professional one-year goal is to earn a mid-manager position.</w:t>
+      </w:r>
+    </w:p>
+    <w:p>
+      <w:pPr>
+        <w:jc w:val="both"/>
+      </w:pPr>
+      <w:r>
         <w:t xml:space="preserve">For me, this job provides great technical and leadership opportunities. </w:t>
       </w:r>
       <w:r>
@@ -2238,6 +2267,29 @@
       <w:spacing w:after="0" w:line="240" w:lineRule="auto"/>
     </w:pPr>
   </w:style>
+  <w:style w:type="character" w:styleId="Hyperlink">
+    <w:name w:val="Hyperlink"/>
+    <w:basedOn w:val="DefaultParagraphFont"/>
+    <w:uiPriority w:val="99"/>
+    <w:unhideWhenUsed/>
+    <w:rsid w:val="00ED39E9"/>
+    <w:rPr>
+      <w:color w:val="0563C1" w:themeColor="hyperlink"/>
+      <w:u w:val="single"/>
+    </w:rPr>
+  </w:style>
+  <w:style w:type="character" w:styleId="UnresolvedMention">
+    <w:name w:val="Unresolved Mention"/>
+    <w:basedOn w:val="DefaultParagraphFont"/>
+    <w:uiPriority w:val="99"/>
+    <w:semiHidden/>
+    <w:unhideWhenUsed/>
+    <w:rsid w:val="00ED39E9"/>
+    <w:rPr>
+      <w:color w:val="605E5C"/>
+      <w:shd w:val="clear" w:color="auto" w:fill="E1DFDD"/>
+    </w:rPr>
+  </w:style>
 </w:styles>
 </file>
 
@@ -2500,4 +2552,16 @@
     </a:ext>
   </a:extLst>
 </a:theme>
+</file>
+
+<file path=customXml/item1.xml><?xml version="1.0" encoding="utf-8"?>
+<b:Sources xmlns:b="http://schemas.openxmlformats.org/officeDocument/2006/bibliography" xmlns="http://schemas.openxmlformats.org/officeDocument/2006/bibliography" SelectedStyle="\APASixthEditionOfficeOnline.xsl" StyleName="APA" Version="6"/>
+</file>
+
+<file path=customXml/itemProps1.xml><?xml version="1.0" encoding="utf-8"?>
+<ds:datastoreItem xmlns:ds="http://schemas.openxmlformats.org/officeDocument/2006/customXml" ds:itemID="{FC3ED123-EE22-4AA4-9909-C3821072FBBD}">
+  <ds:schemaRefs>
+    <ds:schemaRef ds:uri="http://schemas.openxmlformats.org/officeDocument/2006/bibliography"/>
+  </ds:schemaRefs>
+</ds:datastoreItem>
 </file>
</xml_diff>

<commit_message>
style: Fixed incorrect job hyperlink in Interview Questions
</commit_message>
<xml_diff>
--- a/Interview Questions.docx
+++ b/Interview Questions.docx
@@ -19,7 +19,7 @@
         <w:fldChar w:fldCharType="begin"/>
       </w:r>
       <w:r>
-        <w:instrText xml:space="preserve"> HYPERLINK "https://g.co/kgs/36ZxFH" </w:instrText>
+        <w:instrText xml:space="preserve"> HYPERLINK "https://g.co/kgs/PMYNzz" </w:instrText>
       </w:r>
       <w:r>
         <w:fldChar w:fldCharType="separate"/>
@@ -28,7 +28,7 @@
         <w:rPr>
           <w:rStyle w:val="Hyperlink"/>
         </w:rPr>
-        <w:t>https://g.co/kgs/36ZxFH</w:t>
+        <w:t>https://g.co/kgs/PMYNzz</w:t>
       </w:r>
       <w:r>
         <w:fldChar w:fldCharType="end"/>
@@ -1111,14 +1111,59 @@
         <w:jc w:val="both"/>
       </w:pPr>
       <w:r>
-        <w:t xml:space="preserve">If I started today, I would anticipate the first month of my work mainly helping my teammates with their projects. This way, I would get to know my teammates, the purpose and scopes of our work, the company culture and department protocol. Once I’ve onboarded successfully, I would be handed small projects to own. My manager and teammates would provide feedback which I would incorporate into additional small projects. Within three or four months, I hope to </w:t>
-      </w:r>
-      <w:r>
-        <w:t xml:space="preserve">be leading a regular workflow. Over the course of </w:t>
+        <w:t>If I started today, I would anticipate the first month of my work mainly helping my teammates with their projects. This way, I would get to know my teammates,</w:t>
+      </w:r>
+      <w:r>
+        <w:t xml:space="preserve"> the IT infrastructure,</w:t>
+      </w:r>
+      <w:r>
+        <w:t xml:space="preserve"> the purpose and scopes of our</w:t>
+      </w:r>
+      <w:r>
+        <w:t xml:space="preserve"> current</w:t>
+      </w:r>
+      <w:r>
+        <w:t xml:space="preserve"> </w:t>
+      </w:r>
+      <w:r>
+        <w:t>projects</w:t>
+      </w:r>
+      <w:r>
+        <w:t>, the company culture</w:t>
+      </w:r>
+      <w:r>
+        <w:t>,</w:t>
+      </w:r>
+      <w:r>
+        <w:t xml:space="preserve"> and department protocol. Once I’ve onboarded successfully, I would be handed small projects to own. My manager and teammates would provide feedback which I would incorporate into additional small projects. Within three or four months, I hope </w:t>
+      </w:r>
+      <w:r>
+        <w:t xml:space="preserve">to obtain my AWS </w:t>
       </w:r>
       <w:r>
         <w:lastRenderedPageBreak/>
-        <w:t>the next year, I want to prove myself through the quality of my work and value to my team. My professional one-year goal is to earn a mid-manager position.</w:t>
+        <w:t xml:space="preserve">certification and </w:t>
+      </w:r>
+      <w:r>
+        <w:t xml:space="preserve">to </w:t>
+      </w:r>
+      <w:r>
+        <w:t>lead</w:t>
+      </w:r>
+      <w:r>
+        <w:t xml:space="preserve"> a regular workflow. Over the course of the next year, I</w:t>
+      </w:r>
+      <w:r>
+        <w:t xml:space="preserve"> </w:t>
+      </w:r>
+      <w:r>
+        <w:t>want to prove myself through the quality of my work and value to my team. My professional one-year goal is to earn a mid-manager position</w:t>
+      </w:r>
+      <w:r>
+        <w:t xml:space="preserve"> where I can interact with cross-functional stakeholders within the company</w:t>
+      </w:r>
+      <w:r>
+        <w:t>.</w:t>
       </w:r>
     </w:p>
     <w:p>
@@ -2559,7 +2604,7 @@
 </file>
 
 <file path=customXml/itemProps1.xml><?xml version="1.0" encoding="utf-8"?>
-<ds:datastoreItem xmlns:ds="http://schemas.openxmlformats.org/officeDocument/2006/customXml" ds:itemID="{FC3ED123-EE22-4AA4-9909-C3821072FBBD}">
+<ds:datastoreItem xmlns:ds="http://schemas.openxmlformats.org/officeDocument/2006/customXml" ds:itemID="{60FC1FAE-5E0E-4EC7-A07B-5D129DD12F94}">
   <ds:schemaRefs>
     <ds:schemaRef ds:uri="http://schemas.openxmlformats.org/officeDocument/2006/bibliography"/>
   </ds:schemaRefs>

</xml_diff>

<commit_message>
docs: Revised interview question answers per review.
</commit_message>
<xml_diff>
--- a/Interview Questions.docx
+++ b/Interview Questions.docx
@@ -15,170 +15,359 @@
       <w:r>
         <w:t xml:space="preserve">: </w:t>
       </w:r>
-      <w:r>
-        <w:fldChar w:fldCharType="begin"/>
-      </w:r>
-      <w:r>
-        <w:instrText xml:space="preserve"> HYPERLINK "https://g.co/kgs/PMYNzz" </w:instrText>
-      </w:r>
-      <w:r>
-        <w:fldChar w:fldCharType="separate"/>
-      </w:r>
-      <w:r>
-        <w:rPr>
-          <w:rStyle w:val="Hyperlink"/>
-        </w:rPr>
-        <w:t>https://g.co/kgs/PMYNzz</w:t>
-      </w:r>
-      <w:r>
-        <w:fldChar w:fldCharType="end"/>
+      <w:hyperlink r:id="rId6" w:history="1">
+        <w:r>
+          <w:rPr>
+            <w:rStyle w:val="Hyperlink"/>
+          </w:rPr>
+          <w:t>https://g.co/kgs/PMYNzz</w:t>
+        </w:r>
+      </w:hyperlink>
+    </w:p>
+    <w:p>
+      <w:pPr>
+        <w:jc w:val="both"/>
+        <w:rPr>
+          <w:i/>
+        </w:rPr>
+      </w:pPr>
+      <w:r>
+        <w:rPr>
+          <w:i/>
+        </w:rPr>
+        <w:t>1. We A/B tested two styles for a sign-up button on our company's product page. </w:t>
+      </w:r>
+      <w:r>
+        <w:rPr>
+          <w:b/>
+          <w:bCs/>
+          <w:i/>
+          <w:bdr w:val="none" w:sz="0" w:space="0" w:color="auto" w:frame="1"/>
+        </w:rPr>
+        <w:t>100</w:t>
+      </w:r>
+      <w:r>
+        <w:rPr>
+          <w:i/>
+        </w:rPr>
+        <w:t> visitors viewed page </w:t>
+      </w:r>
+      <w:r>
+        <w:rPr>
+          <w:b/>
+          <w:bCs/>
+          <w:i/>
+          <w:bdr w:val="none" w:sz="0" w:space="0" w:color="auto" w:frame="1"/>
+        </w:rPr>
+        <w:t>A</w:t>
+      </w:r>
+      <w:r>
+        <w:rPr>
+          <w:i/>
+        </w:rPr>
+        <w:t>, out of which </w:t>
+      </w:r>
+      <w:r>
+        <w:rPr>
+          <w:b/>
+          <w:bCs/>
+          <w:i/>
+          <w:bdr w:val="none" w:sz="0" w:space="0" w:color="auto" w:frame="1"/>
+        </w:rPr>
+        <w:t>20</w:t>
+      </w:r>
+      <w:r>
+        <w:rPr>
+          <w:i/>
+        </w:rPr>
+        <w:t> clicked on the button; whereas, </w:t>
+      </w:r>
+      <w:r>
+        <w:rPr>
+          <w:b/>
+          <w:bCs/>
+          <w:i/>
+          <w:bdr w:val="none" w:sz="0" w:space="0" w:color="auto" w:frame="1"/>
+        </w:rPr>
+        <w:t>70</w:t>
+      </w:r>
+      <w:r>
+        <w:rPr>
+          <w:i/>
+        </w:rPr>
+        <w:t> visitors viewed page </w:t>
+      </w:r>
+      <w:r>
+        <w:rPr>
+          <w:b/>
+          <w:bCs/>
+          <w:i/>
+          <w:bdr w:val="none" w:sz="0" w:space="0" w:color="auto" w:frame="1"/>
+        </w:rPr>
+        <w:t>B</w:t>
+      </w:r>
+      <w:r>
+        <w:rPr>
+          <w:i/>
+        </w:rPr>
+        <w:t>, and only </w:t>
+      </w:r>
+      <w:r>
+        <w:rPr>
+          <w:b/>
+          <w:bCs/>
+          <w:i/>
+          <w:bdr w:val="none" w:sz="0" w:space="0" w:color="auto" w:frame="1"/>
+        </w:rPr>
+        <w:t>15</w:t>
+      </w:r>
+      <w:r>
+        <w:rPr>
+          <w:i/>
+        </w:rPr>
+        <w:t> of them clicked on the button. Can you confidently say that page </w:t>
+      </w:r>
+      <w:r>
+        <w:rPr>
+          <w:b/>
+          <w:bCs/>
+          <w:i/>
+          <w:bdr w:val="none" w:sz="0" w:space="0" w:color="auto" w:frame="1"/>
+        </w:rPr>
+        <w:t>A</w:t>
+      </w:r>
+      <w:r>
+        <w:rPr>
+          <w:i/>
+        </w:rPr>
+        <w:t> is a better choice, or page </w:t>
+      </w:r>
+      <w:r>
+        <w:rPr>
+          <w:b/>
+          <w:bCs/>
+          <w:i/>
+          <w:bdr w:val="none" w:sz="0" w:space="0" w:color="auto" w:frame="1"/>
+        </w:rPr>
+        <w:t>B</w:t>
+      </w:r>
+      <w:r>
+        <w:rPr>
+          <w:i/>
+        </w:rPr>
+        <w:t>? Why?</w:t>
+      </w:r>
+    </w:p>
+    <w:p>
+      <w:pPr>
+        <w:jc w:val="both"/>
+      </w:pPr>
+      <w:r>
+        <w:t>No.</w:t>
+      </w:r>
+      <w:r>
+        <w:t xml:space="preserve"> </w:t>
+      </w:r>
+      <w:r>
+        <w:t xml:space="preserve">To understand why, we need to conduct a two-sided test where our null hypothesis is </w:t>
+      </w:r>
+      <w:proofErr w:type="spellStart"/>
+      <w:r>
+        <w:t>p_A</w:t>
+      </w:r>
+      <w:proofErr w:type="spellEnd"/>
+      <w:r>
+        <w:t xml:space="preserve"> = </w:t>
+      </w:r>
+      <w:proofErr w:type="spellStart"/>
+      <w:r>
+        <w:t>p_B</w:t>
+      </w:r>
+      <w:proofErr w:type="spellEnd"/>
+      <w:r>
+        <w:t xml:space="preserve"> where p represents the probability of a user clicking a button. Our alternative hypothesis is that </w:t>
+      </w:r>
+      <w:proofErr w:type="spellStart"/>
+      <w:r>
+        <w:t>p_</w:t>
+      </w:r>
+      <w:proofErr w:type="gramStart"/>
+      <w:r>
+        <w:t>A</w:t>
+      </w:r>
+      <w:proofErr w:type="spellEnd"/>
+      <w:r>
+        <w:t xml:space="preserve"> !</w:t>
+      </w:r>
+      <w:proofErr w:type="gramEnd"/>
+      <w:r>
+        <w:t xml:space="preserve">= </w:t>
+      </w:r>
+      <w:proofErr w:type="spellStart"/>
+      <w:r>
+        <w:t>p_B</w:t>
+      </w:r>
+      <w:proofErr w:type="spellEnd"/>
+      <w:r>
+        <w:t>. I will conduct the test at the 95% confidence level (</w:t>
+      </w:r>
+      <w:r>
+        <w:t xml:space="preserve">tail </w:t>
+      </w:r>
+      <w:r>
+        <w:t>alphas</w:t>
+      </w:r>
+      <w:r>
+        <w:t xml:space="preserve"> equal 0.025). In our sample</w:t>
+      </w:r>
+      <w:r>
+        <w:t>s</w:t>
+      </w:r>
+      <w:r>
+        <w:t xml:space="preserve">, our </w:t>
+      </w:r>
+      <w:r>
+        <w:t xml:space="preserve">total </w:t>
+      </w:r>
+      <w:r>
+        <w:t xml:space="preserve">degrees of freedom </w:t>
+      </w:r>
+      <w:proofErr w:type="gramStart"/>
+      <w:r>
+        <w:t>is</w:t>
+      </w:r>
+      <w:proofErr w:type="gramEnd"/>
+      <w:r>
+        <w:t xml:space="preserve"> equal to 168, or</w:t>
+      </w:r>
+      <w:r>
+        <w:t xml:space="preserve"> the total degrees of freedom in </w:t>
+      </w:r>
+      <w:proofErr w:type="spellStart"/>
+      <w:r>
+        <w:t>p_A</w:t>
+      </w:r>
+      <w:proofErr w:type="spellEnd"/>
+      <w:r>
+        <w:t xml:space="preserve"> (99) plus the total degrees of freedom in </w:t>
+      </w:r>
+      <w:proofErr w:type="spellStart"/>
+      <w:r>
+        <w:t>p_B</w:t>
+      </w:r>
+      <w:proofErr w:type="spellEnd"/>
+      <w:r>
+        <w:t xml:space="preserve"> (69). Our critical values </w:t>
+      </w:r>
+      <w:r>
+        <w:t>for rejecting the null hypothesis</w:t>
+      </w:r>
+      <w:r>
+        <w:t xml:space="preserve"> are +/- 1.96. </w:t>
+      </w:r>
+    </w:p>
+    <w:p>
+      <w:pPr>
+        <w:jc w:val="both"/>
+      </w:pPr>
+      <w:r>
+        <w:t xml:space="preserve">The standard </w:t>
+      </w:r>
+      <w:r>
+        <w:t>error</w:t>
+      </w:r>
+      <w:r>
+        <w:t xml:space="preserve"> for sample</w:t>
+      </w:r>
+      <w:r>
+        <w:t xml:space="preserve"> means</w:t>
+      </w:r>
+      <w:r>
+        <w:t xml:space="preserve"> is defined as </w:t>
+      </w:r>
+      <w:r>
+        <w:t xml:space="preserve">the root of </w:t>
+      </w:r>
+      <w:r>
+        <w:t>p times (1-p</w:t>
+      </w:r>
+      <w:r>
+        <w:t>) over n where n is the count of samples</w:t>
+      </w:r>
+      <w:r>
+        <w:t xml:space="preserve">. For page A, </w:t>
+      </w:r>
+      <w:proofErr w:type="spellStart"/>
+      <w:r>
+        <w:t>p_A</w:t>
+      </w:r>
+      <w:proofErr w:type="spellEnd"/>
+      <w:r>
+        <w:t xml:space="preserve"> is 20%, and the standard </w:t>
+      </w:r>
+      <w:r>
+        <w:t>error</w:t>
+      </w:r>
+      <w:r>
+        <w:t xml:space="preserve"> </w:t>
+      </w:r>
+      <w:r>
+        <w:t xml:space="preserve">is </w:t>
+      </w:r>
+      <w:r>
+        <w:t>8</w:t>
+      </w:r>
+      <w:r>
+        <w:t>.</w:t>
+      </w:r>
+      <w:r>
+        <w:t>9</w:t>
+      </w:r>
+      <w:r>
+        <w:t xml:space="preserve">%. For page B, </w:t>
+      </w:r>
+      <w:proofErr w:type="spellStart"/>
+      <w:r>
+        <w:t>p_B</w:t>
+      </w:r>
+      <w:proofErr w:type="spellEnd"/>
+      <w:r>
+        <w:t xml:space="preserve"> is 21.4% and the standard </w:t>
+      </w:r>
+      <w:r>
+        <w:t>error</w:t>
+      </w:r>
+      <w:r>
+        <w:t xml:space="preserve"> </w:t>
+      </w:r>
+      <w:r>
+        <w:t xml:space="preserve">is </w:t>
+      </w:r>
+      <w:r>
+        <w:t>10.6</w:t>
+      </w:r>
+      <w:r>
+        <w:t>%.</w:t>
+      </w:r>
+      <w:r>
+        <w:t xml:space="preserve"> T</w:t>
+      </w:r>
+      <w:r>
+        <w:t xml:space="preserve">he pooled standard deviation of the two samples is 4.4%. The z-score with this standard deviation is -0.33 (p-value 0.3745), which is not outside our critical value range of +/-1.96. Therefore, I cannot reject the null hypothesis, and I cannot say that A is better than B since, statistically, A is no different than B. </w:t>
+      </w:r>
+      <w:r>
+        <w:t xml:space="preserve"> </w:t>
+      </w:r>
+      <w:r>
+        <w:t xml:space="preserve">However, if we were to increase our samples, and thereby decrease both the standard error and our confidence intervals, then I might be able </w:t>
+      </w:r>
+      <w:r>
+        <w:t>reach a confident conclusion.</w:t>
       </w:r>
       <w:bookmarkStart w:id="0" w:name="_GoBack"/>
       <w:bookmarkEnd w:id="0"/>
-    </w:p>
-    <w:p>
-      <w:pPr>
-        <w:jc w:val="both"/>
-        <w:rPr>
-          <w:i/>
-        </w:rPr>
-      </w:pPr>
-      <w:r>
-        <w:rPr>
-          <w:i/>
-        </w:rPr>
-        <w:t>1. We A/B tested two styles for a sign-up button on our company's product page. </w:t>
-      </w:r>
-      <w:r>
-        <w:rPr>
-          <w:b/>
-          <w:bCs/>
-          <w:i/>
-          <w:bdr w:val="none" w:sz="0" w:space="0" w:color="auto" w:frame="1"/>
-        </w:rPr>
-        <w:t>100</w:t>
-      </w:r>
-      <w:r>
-        <w:rPr>
-          <w:i/>
-        </w:rPr>
-        <w:t> visitors viewed page </w:t>
-      </w:r>
-      <w:r>
-        <w:rPr>
-          <w:b/>
-          <w:bCs/>
-          <w:i/>
-          <w:bdr w:val="none" w:sz="0" w:space="0" w:color="auto" w:frame="1"/>
-        </w:rPr>
-        <w:t>A</w:t>
-      </w:r>
-      <w:r>
-        <w:rPr>
-          <w:i/>
-        </w:rPr>
-        <w:t>, out of which </w:t>
-      </w:r>
-      <w:r>
-        <w:rPr>
-          <w:b/>
-          <w:bCs/>
-          <w:i/>
-          <w:bdr w:val="none" w:sz="0" w:space="0" w:color="auto" w:frame="1"/>
-        </w:rPr>
-        <w:t>20</w:t>
-      </w:r>
-      <w:r>
-        <w:rPr>
-          <w:i/>
-        </w:rPr>
-        <w:t> clicked on the button; whereas, </w:t>
-      </w:r>
-      <w:r>
-        <w:rPr>
-          <w:b/>
-          <w:bCs/>
-          <w:i/>
-          <w:bdr w:val="none" w:sz="0" w:space="0" w:color="auto" w:frame="1"/>
-        </w:rPr>
-        <w:t>70</w:t>
-      </w:r>
-      <w:r>
-        <w:rPr>
-          <w:i/>
-        </w:rPr>
-        <w:t> visitors viewed page </w:t>
-      </w:r>
-      <w:r>
-        <w:rPr>
-          <w:b/>
-          <w:bCs/>
-          <w:i/>
-          <w:bdr w:val="none" w:sz="0" w:space="0" w:color="auto" w:frame="1"/>
-        </w:rPr>
-        <w:t>B</w:t>
-      </w:r>
-      <w:r>
-        <w:rPr>
-          <w:i/>
-        </w:rPr>
-        <w:t>, and only </w:t>
-      </w:r>
-      <w:r>
-        <w:rPr>
-          <w:b/>
-          <w:bCs/>
-          <w:i/>
-          <w:bdr w:val="none" w:sz="0" w:space="0" w:color="auto" w:frame="1"/>
-        </w:rPr>
-        <w:t>15</w:t>
-      </w:r>
-      <w:r>
-        <w:rPr>
-          <w:i/>
-        </w:rPr>
-        <w:t> of them clicked on the button. Can you confidently say that page </w:t>
-      </w:r>
-      <w:r>
-        <w:rPr>
-          <w:b/>
-          <w:bCs/>
-          <w:i/>
-          <w:bdr w:val="none" w:sz="0" w:space="0" w:color="auto" w:frame="1"/>
-        </w:rPr>
-        <w:t>A</w:t>
-      </w:r>
-      <w:r>
-        <w:rPr>
-          <w:i/>
-        </w:rPr>
-        <w:t> is a better choice, or page </w:t>
-      </w:r>
-      <w:r>
-        <w:rPr>
-          <w:b/>
-          <w:bCs/>
-          <w:i/>
-          <w:bdr w:val="none" w:sz="0" w:space="0" w:color="auto" w:frame="1"/>
-        </w:rPr>
-        <w:t>B</w:t>
-      </w:r>
-      <w:r>
-        <w:rPr>
-          <w:i/>
-        </w:rPr>
-        <w:t>? Why?</w:t>
-      </w:r>
-    </w:p>
-    <w:p>
-      <w:pPr>
-        <w:jc w:val="both"/>
-      </w:pPr>
-      <w:r>
-        <w:t xml:space="preserve">No. </w:t>
-      </w:r>
-      <w:r>
-        <w:t xml:space="preserve">The standard error for samples is defined as the root of p times (1-p) over n, where p is the probability of some event and n is the number of samples. For page A, p is 20%, and the standard error is 4.0%. For page B, the probability is 21.4% and the standard error is 4.9%. We can see that both probabilities for pages A and B are well within 1 standard error of each other. Therefore, I can’t say with confidence that page A or B is a better choice. However, if we were to increase our samples, and thereby decrease both the standard error and our confidence intervals, then I might be able to conclude with confidence the result of this A/B test. </w:t>
+      <w:r>
+        <w:t xml:space="preserve"> </w:t>
       </w:r>
     </w:p>
     <w:p>
@@ -652,13 +841,43 @@
         <w:jc w:val="both"/>
       </w:pPr>
       <w:r>
+        <w:t xml:space="preserve">First, I would decode the tweet data from JSON into Python using the json module. I would ultimately convert the JSON object into a Python dictionary where the keys are the JSON keys and the values are the JSON values. This way, I can also add additional pieces of information to each tweet by simply calling the dictionary as needed. I would also create another dictionary, one reserved for information about users. </w:t>
+      </w:r>
+      <w:proofErr w:type="spellStart"/>
+      <w:r>
+        <w:t>User_id</w:t>
+      </w:r>
+      <w:proofErr w:type="spellEnd"/>
+      <w:r>
+        <w:t xml:space="preserve"> would be the first key </w:t>
+      </w:r>
+      <w:proofErr w:type="gramStart"/>
+      <w:r>
+        <w:t>entered into</w:t>
+      </w:r>
+      <w:proofErr w:type="gramEnd"/>
+      <w:r>
+        <w:t xml:space="preserve"> this user dictionary. </w:t>
+      </w:r>
+    </w:p>
+    <w:p>
+      <w:pPr>
+        <w:jc w:val="both"/>
+      </w:pPr>
+      <w:r>
         <w:t xml:space="preserve">There are some interesting pieces of information we can get from each tweet that we can use to </w:t>
       </w:r>
       <w:r>
         <w:t>group users</w:t>
       </w:r>
       <w:r>
-        <w:t xml:space="preserve">. First, we have </w:t>
+        <w:t xml:space="preserve">. </w:t>
+      </w:r>
+      <w:r>
+        <w:t>W</w:t>
+      </w:r>
+      <w:r>
+        <w:t xml:space="preserve">e have </w:t>
       </w:r>
       <w:r>
         <w:t>all their</w:t>
@@ -672,6 +891,7 @@
         <w:jc w:val="both"/>
       </w:pPr>
       <w:r>
+        <w:lastRenderedPageBreak/>
         <w:t xml:space="preserve">I would use this data and organize it to reflect information at the user level. </w:t>
       </w:r>
       <w:r>
@@ -706,7 +926,6 @@
         <w:rPr>
           <w:i/>
         </w:rPr>
-        <w:lastRenderedPageBreak/>
         <w:t xml:space="preserve">3. </w:t>
       </w:r>
       <w:r>
@@ -721,7 +940,7 @@
         <w:jc w:val="both"/>
       </w:pPr>
       <w:r>
-        <w:t>One excellent strategy to detect and prevent overfitting is the use of dropout layers combined with cross-validated grid search using dropout rates as hyperparameters. Dropout layers</w:t>
+        <w:t>One excellent strategy to prevent overfitting is the use of dropout layers combined with cross-validated grid search using dropout rates as hyperparameters. Dropout layers</w:t>
       </w:r>
       <w:r>
         <w:t xml:space="preserve"> are</w:t>
@@ -773,16 +992,39 @@
       <w:r>
         <w:t>That is, the model is less likely to be overfitted to any one piece from a dataset</w:t>
       </w:r>
-    </w:p>
-    <w:p>
-      <w:pPr>
-        <w:jc w:val="both"/>
-      </w:pPr>
-      <w:r>
-        <w:t xml:space="preserve">Setting dropout rates as hyperparameters would allow us to monitor how differences between testing and validation log loss change with respect to the dropout rate. On the one hand, a low dropout rate can result in overfitting; on the other hand, a high dropout rate may omit too much information and underfit the model. It’s up to the engineer to assess. </w:t>
-      </w:r>
-      <w:r>
-        <w:t xml:space="preserve">  </w:t>
+      <w:r>
+        <w:t>.</w:t>
+      </w:r>
+    </w:p>
+    <w:p>
+      <w:pPr>
+        <w:jc w:val="both"/>
+      </w:pPr>
+      <w:r>
+        <w:t xml:space="preserve">However, that doesn’t guarantee the model won’t be overfitted. For this, we need to review the training curves of both our training accuracy scores and our testing accuracy scores. If a model is being trained well, we would expect the training and </w:t>
+      </w:r>
+      <w:r>
+        <w:t>validation</w:t>
+      </w:r>
+      <w:r>
+        <w:t xml:space="preserve"> scores to be close together and improve in sync with each epoch. However, if a model is being overfitted, then we would see improved </w:t>
+      </w:r>
+      <w:r>
+        <w:t>training</w:t>
+      </w:r>
+      <w:r>
+        <w:t xml:space="preserve"> scores relative to stagnant or falling validation scores. </w:t>
+      </w:r>
+      <w:r>
+        <w:t xml:space="preserve">Divergence in these two curves as the number of epochs increases is a tell-tale sign of overfitting. If a curve starts to diverge, early-stopping, another technique used to prevent overfitting, can be used. </w:t>
+      </w:r>
+    </w:p>
+    <w:p>
+      <w:pPr>
+        <w:jc w:val="both"/>
+      </w:pPr>
+      <w:r>
+        <w:t>So, in short, a good strategy to prevent overfitting is the use of dropout layers and early stopping, and to detect is the review of training curves.</w:t>
       </w:r>
     </w:p>
     <w:p>
@@ -932,24 +1174,49 @@
         <w:jc w:val="both"/>
       </w:pPr>
       <w:r>
-        <w:t xml:space="preserve">I would set up this problem like so: for a given selected type of object, what commands maximize the usefulness to the user? The type of object selected by the user provides a context or environment in which the agent acts. </w:t>
-      </w:r>
-      <w:r>
-        <w:t xml:space="preserve">With this context defined, the agent can </w:t>
-      </w:r>
-      <w:r>
-        <w:t xml:space="preserve">record information a couple different ways. The first way simply keeps a running count of commands for each given context and return the top commands. The downside is that memory would be used for this algorithm. </w:t>
-      </w:r>
-    </w:p>
-    <w:p>
-      <w:pPr>
-        <w:jc w:val="both"/>
-      </w:pPr>
-      <w:r>
-        <w:t>The second way requires much less memory – the agent simply recommends the past X unique commands used. When the user issues a new command, the command enters a first-in, last-out queue of the past X commands. If an already-used command is in the queue, then that command goes to the top and the other elements shift. The downside is that commands will seldom stay in the same place on the menu</w:t>
-      </w:r>
-      <w:r>
-        <w:t xml:space="preserve">. Depending on the type of user (power vs. casual), one design may be preferable over another.  </w:t>
+        <w:t xml:space="preserve">I would set up this problem like so: for a given </w:t>
+      </w:r>
+      <w:r>
+        <w:t xml:space="preserve">action and </w:t>
+      </w:r>
+      <w:r>
+        <w:t>selected type of object, what commands maximize the usefulness to the user? The type of object selected by the user</w:t>
+      </w:r>
+      <w:r>
+        <w:t>, and how the user intends to act with that object</w:t>
+      </w:r>
+      <w:r>
+        <w:t xml:space="preserve"> provides a context or environment in which the agent acts. </w:t>
+      </w:r>
+      <w:r>
+        <w:t xml:space="preserve">I can use a </w:t>
+      </w:r>
+      <w:r>
+        <w:lastRenderedPageBreak/>
+        <w:t xml:space="preserve">reinforcement learning agent to learn to make recommendations by recording the count of actions given </w:t>
+      </w:r>
+      <w:r>
+        <w:t>a mutually exclusive</w:t>
+      </w:r>
+      <w:r>
+        <w:t xml:space="preserve"> context. </w:t>
+      </w:r>
+      <w:r>
+        <w:t xml:space="preserve">Anytime the user acts over time, the agent records the action in an environment. </w:t>
+      </w:r>
+      <w:r>
+        <w:t xml:space="preserve">So, when the agent is called with the right click, it can return the top X actions, where X is the list of actions to be displayed to the user. </w:t>
+      </w:r>
+    </w:p>
+    <w:p>
+      <w:pPr>
+        <w:jc w:val="both"/>
+      </w:pPr>
+      <w:r>
+        <w:t xml:space="preserve">However, we want the agent to recommend commands that would be useful in that context as opposed to any command which could crash the system. For this, I would propose this get-around: when initializing a new unique context within the agent’s learning matrix (i.e. a new row), set all values to an extreme low number like -9999 by default, then change all actions that are valid in that context to a value of 0. This way, the agent will never recommend actions in inappropriate contexts while only returning the top X valid commands used by the user. </w:t>
+      </w:r>
+      <w:r>
+        <w:t xml:space="preserve">Upon a new context, the agent will recommend the first X commands, but once the user interacts with the program and the agent records the action, it will proceed to recommend the most used actions in a context. </w:t>
       </w:r>
     </w:p>
     <w:p>
@@ -1006,85 +1273,81 @@
         <w:jc w:val="both"/>
       </w:pPr>
       <w:r>
+        <w:t>When a feature on a dataset has values within a contained set or when variance of</w:t>
+      </w:r>
+      <w:r>
+        <w:t xml:space="preserve"> the data is low suggesting a well-designed dataset with quality information, regularization is not necessary. We regularize data to eliminate error, so in cases where our feature options are limited, or all required information is included to make a classification, and therefore little to no error, we don’t regularize. Example situations include simple </w:t>
+      </w:r>
+      <w:r>
+        <w:t>multiple-choice</w:t>
+      </w:r>
+      <w:r>
+        <w:t xml:space="preserve"> datasets where only one of a few answers can be selected, and situations where the model is designed knowing </w:t>
+      </w:r>
+      <w:r>
+        <w:t>the process by which data is generated</w:t>
+      </w:r>
+    </w:p>
+    <w:p>
+      <w:pPr>
+        <w:jc w:val="both"/>
+        <w:rPr>
+          <w:i/>
+        </w:rPr>
+      </w:pPr>
+      <w:r>
+        <w:rPr>
+          <w:i/>
+        </w:rPr>
+        <w:t xml:space="preserve">6. </w:t>
+      </w:r>
+      <w:r>
+        <w:rPr>
+          <w:i/>
+        </w:rPr>
+        <w:t>Your neighborhood grocery store would like to give targeted coupons to its customers, ones that are likely to be useful to them. Given that you can access the purchase history of each customer and catalog of store items, how would you design a system that suggests which coupons they should be given? Can you measure how well the system is performing?</w:t>
+      </w:r>
+    </w:p>
+    <w:p>
+      <w:pPr>
+        <w:jc w:val="both"/>
+      </w:pPr>
+      <w:r>
+        <w:t xml:space="preserve">I would design a recommender system that combines both clustering and collaborative filtering to make decisions on what coupons to issue. The clustering will help simplify the data to allow for a collaborative filter. The filter will find a subset of </w:t>
+      </w:r>
+      <w:r>
+        <w:t xml:space="preserve">other </w:t>
+      </w:r>
+      <w:r>
+        <w:t>customers that exhibit similar properties as the</w:t>
+      </w:r>
+      <w:r>
+        <w:t xml:space="preserve"> target</w:t>
+      </w:r>
+      <w:r>
+        <w:t xml:space="preserve"> </w:t>
+      </w:r>
+      <w:r>
+        <w:t xml:space="preserve">customer, but unlike the target, these customers have acted overwhelmingly positive for some item. The coupon is issued and depending on how the customer uses the coupon or not within a given time frame, the customer’s response is recorded. This record is reused for other target customers in further collaborative filters. </w:t>
+      </w:r>
+    </w:p>
+    <w:p>
+      <w:pPr>
+        <w:shd w:val="clear" w:color="auto" w:fill="FFFFFF"/>
+        <w:spacing w:after="0" w:line="300" w:lineRule="atLeast"/>
+      </w:pPr>
+      <w:r>
+        <w:t xml:space="preserve">Now, how we define ‘overwhelmingly positive’ is key and I would look to A/B testing to determine this. I would have the system analyze the habits of similar customers relative to the rest of the population. In this test, the offer is the same, but the target customer is different. Any offer that showed statistically </w:t>
+      </w:r>
+      <w:r>
         <w:lastRenderedPageBreak/>
-        <w:t>When a feature on a dataset has values within a contained set or when variance of</w:t>
-      </w:r>
-      <w:r>
-        <w:t xml:space="preserve"> the data is low suggesting a well-designed dataset with quality information, regularization is not necessary. We regularize data to eliminate error, so in cases where our feature options are limited, or all required information is included to make a classification, and therefore little to no error, we don’t regularize. Example situations include simple </w:t>
-      </w:r>
-      <w:r>
-        <w:t>multiple-choice</w:t>
-      </w:r>
-      <w:r>
-        <w:t xml:space="preserve"> datasets where only one of a few answers can be selected, and situations where the model is designed knowing </w:t>
-      </w:r>
-      <w:r>
-        <w:t>the process by which data is generated</w:t>
-      </w:r>
-    </w:p>
-    <w:p>
-      <w:pPr>
-        <w:jc w:val="both"/>
-        <w:rPr>
-          <w:i/>
-        </w:rPr>
-      </w:pPr>
-      <w:r>
-        <w:rPr>
-          <w:i/>
-        </w:rPr>
-        <w:t xml:space="preserve">6. </w:t>
-      </w:r>
-      <w:r>
-        <w:rPr>
-          <w:i/>
-        </w:rPr>
-        <w:t>Your neighborhood grocery store would like to give targeted coupons to its customers, ones that are likely to be useful to them. Given that you can access the purchase history of each customer and catalog of store items, how would you design a system that suggests which coupons they should be given? Can you measure how well the system is performing?</w:t>
-      </w:r>
-    </w:p>
-    <w:p>
-      <w:pPr>
-        <w:jc w:val="both"/>
-      </w:pPr>
-      <w:r>
-        <w:t xml:space="preserve">I would build a two-tier system with different objectives: 1. retain customer business and 2. grow customer value. </w:t>
-      </w:r>
-    </w:p>
-    <w:p>
-      <w:pPr>
-        <w:jc w:val="both"/>
-      </w:pPr>
-      <w:r>
-        <w:t xml:space="preserve">Grocery store customers are cyclical and somewhat predictable on how they use the items that are most important to them. This importance, I assume, is a large part of the value proposition of the grocery store for the customer. Whenever </w:t>
-      </w:r>
-      <w:r>
-        <w:t>a customer is approaching the time when he or she should purchase a staple item again, I would want to send a competitive coupon to swing their business our way once again. In short, you want to make their next trip to the grocery store more important to nudge them inside the store. Patterns among purchase history to watch would be</w:t>
-      </w:r>
-      <w:r>
-        <w:t xml:space="preserve"> length of history, frequency of purchase, and if possible, the price sensitivity of the customer. </w:t>
-      </w:r>
-    </w:p>
-    <w:p>
-      <w:pPr>
-        <w:jc w:val="both"/>
-      </w:pPr>
-      <w:r>
-        <w:t xml:space="preserve">The second objective, growing customer value, can be delivered with a different set of coupons. However, instead of looking at the customer, we look at other customers within his or her segment and see what products they buy or often buy. In this coupon, we conduct experiments by suggesting a product to a customer, then monitoring whether the customer uses the coupon. If the customer uses the coupon, then perhaps a second coupon is sent to see whether the customer is likely to consume the purchase again. How the customer responds can be used to update future recommendations. </w:t>
-      </w:r>
-      <w:r>
-        <w:t>Data used here would focus on the consumer at large versus his or her individual spending habits. Demographic, psychographic, and aggregate data would be key.</w:t>
-      </w:r>
-    </w:p>
-    <w:p>
-      <w:pPr>
-        <w:jc w:val="both"/>
-      </w:pPr>
-      <w:r>
-        <w:t xml:space="preserve">A technical metric to use </w:t>
-      </w:r>
-      <w:r>
-        <w:t xml:space="preserve">in evaluating success would be the percentage of coupons sent that were used. This would indicate that our assumptions about customer behavior would be correct. However, beyond that, the key metric behind this system is really the average cart value per grocery trip. Higher cart values mean more items are being purchased by each customer, which means the grocery is effectively monetizing the value propositions of the coupons. </w:t>
-      </w:r>
+        <w:t xml:space="preserve">significant response among similar customers relative to the customer base at large is a target candidate for prediction. </w:t>
+      </w:r>
+    </w:p>
+    <w:p>
+      <w:pPr>
+        <w:jc w:val="both"/>
+      </w:pPr>
     </w:p>
     <w:p>
       <w:pPr>
@@ -1138,11 +1401,7 @@
         <w:t xml:space="preserve"> and department protocol. Once I’ve onboarded successfully, I would be handed small projects to own. My manager and teammates would provide feedback which I would incorporate into additional small projects. Within three or four months, I hope </w:t>
       </w:r>
       <w:r>
-        <w:t xml:space="preserve">to obtain my AWS </w:t>
-      </w:r>
-      <w:r>
-        <w:lastRenderedPageBreak/>
-        <w:t xml:space="preserve">certification and </w:t>
+        <w:t xml:space="preserve">to obtain my AWS certification and </w:t>
       </w:r>
       <w:r>
         <w:t xml:space="preserve">to </w:t>
@@ -2604,7 +2863,7 @@
 </file>
 
 <file path=customXml/itemProps1.xml><?xml version="1.0" encoding="utf-8"?>
-<ds:datastoreItem xmlns:ds="http://schemas.openxmlformats.org/officeDocument/2006/customXml" ds:itemID="{60FC1FAE-5E0E-4EC7-A07B-5D129DD12F94}">
+<ds:datastoreItem xmlns:ds="http://schemas.openxmlformats.org/officeDocument/2006/customXml" ds:itemID="{5C507083-29A1-43E0-8840-91D87EE4C84C}">
   <ds:schemaRefs>
     <ds:schemaRef ds:uri="http://schemas.openxmlformats.org/officeDocument/2006/bibliography"/>
   </ds:schemaRefs>

</xml_diff>

<commit_message>
docs: Revised Interview Questions per reviewer request.
</commit_message>
<xml_diff>
--- a/Interview Questions.docx
+++ b/Interview Questions.docx
@@ -364,8 +364,6 @@
       <w:r>
         <w:t>reach a confident conclusion.</w:t>
       </w:r>
-      <w:bookmarkStart w:id="0" w:name="_GoBack"/>
-      <w:bookmarkEnd w:id="0"/>
       <w:r>
         <w:t xml:space="preserve"> </w:t>
       </w:r>
@@ -1174,57 +1172,218 @@
         <w:jc w:val="both"/>
       </w:pPr>
       <w:r>
-        <w:t xml:space="preserve">I would set up this problem like so: for a given </w:t>
-      </w:r>
-      <w:r>
-        <w:t xml:space="preserve">action and </w:t>
-      </w:r>
-      <w:r>
-        <w:t>selected type of object, what commands maximize the usefulness to the user? The type of object selected by the user</w:t>
-      </w:r>
-      <w:r>
-        <w:t>, and how the user intends to act with that object</w:t>
-      </w:r>
-      <w:r>
-        <w:t xml:space="preserve"> provides a context or environment in which the agent acts. </w:t>
-      </w:r>
-      <w:r>
-        <w:t xml:space="preserve">I can use a </w:t>
+        <w:t xml:space="preserve">I would create a reinforcement agent to learn from a modeler’s usage. For this reinforcement agent, I would define the state space by the </w:t>
+      </w:r>
+      <w:r>
+        <w:t>class</w:t>
+      </w:r>
+      <w:r>
+        <w:t xml:space="preserve"> of object selected and the </w:t>
+      </w:r>
+      <w:r>
+        <w:t>last action performed on th</w:t>
+      </w:r>
+      <w:r>
+        <w:t>at instance of the</w:t>
+      </w:r>
+      <w:r>
+        <w:t xml:space="preserve"> object. My rationale is that a power user will often repeat the same type of process or set of steps </w:t>
       </w:r>
       <w:r>
         <w:lastRenderedPageBreak/>
-        <w:t xml:space="preserve">reinforcement learning agent to learn to make recommendations by recording the count of actions given </w:t>
-      </w:r>
-      <w:r>
-        <w:t>a mutually exclusive</w:t>
-      </w:r>
-      <w:r>
-        <w:t xml:space="preserve"> context. </w:t>
-      </w:r>
-      <w:r>
-        <w:t xml:space="preserve">Anytime the user acts over time, the agent records the action in an environment. </w:t>
-      </w:r>
-      <w:r>
-        <w:t xml:space="preserve">So, when the agent is called with the right click, it can return the top X actions, where X is the list of actions to be displayed to the user. </w:t>
-      </w:r>
-    </w:p>
-    <w:p>
-      <w:pPr>
-        <w:jc w:val="both"/>
-      </w:pPr>
-      <w:r>
-        <w:t xml:space="preserve">However, we want the agent to recommend commands that would be useful in that context as opposed to any command which could crash the system. For this, I would propose this get-around: when initializing a new unique context within the agent’s learning matrix (i.e. a new row), set all values to an extreme low number like -9999 by default, then change all actions that are valid in that context to a value of 0. This way, the agent will never recommend actions in inappropriate contexts while only returning the top X valid commands used by the user. </w:t>
-      </w:r>
-      <w:r>
-        <w:t xml:space="preserve">Upon a new context, the agent will recommend the first X commands, but once the user interacts with the program and the agent records the action, it will proceed to recommend the most used actions in a context. </w:t>
-      </w:r>
-    </w:p>
-    <w:p>
-      <w:pPr>
-        <w:jc w:val="both"/>
-        <w:rPr>
-          <w:i/>
-        </w:rPr>
+        <w:t xml:space="preserve">on similar </w:t>
+      </w:r>
+      <w:r>
+        <w:t xml:space="preserve">instances </w:t>
+      </w:r>
+      <w:r>
+        <w:t xml:space="preserve">objects. The action space would consist of </w:t>
+      </w:r>
+      <w:r>
+        <w:t xml:space="preserve">the actions a user could take. </w:t>
+      </w:r>
+      <w:r>
+        <w:t>T</w:t>
+      </w:r>
+      <w:r>
+        <w:t xml:space="preserve">o keep the reinforcement algorithm from </w:t>
+      </w:r>
+      <w:r>
+        <w:t xml:space="preserve">recommending actions that are invalid or would cause the system to crash, I would separate the state-action matrices of different types of objects. That is, I would have the reinforcement agent use one state-action matrix for one type of object, and a separate state-action matrix for another. </w:t>
+      </w:r>
+    </w:p>
+    <w:p>
+      <w:pPr>
+        <w:jc w:val="both"/>
+      </w:pPr>
+      <w:r>
+        <w:t>Anytime a user interacts with an object in a certain way</w:t>
+      </w:r>
+      <w:r>
+        <w:t xml:space="preserve"> (which will always be valid since the actions are just mappings to the object’s properties and methods)</w:t>
+      </w:r>
+      <w:r>
+        <w:t xml:space="preserve">, the agent will record the interaction by adding 1 to the appropriate state-action </w:t>
+      </w:r>
+      <w:r>
+        <w:t>v</w:t>
+      </w:r>
+      <w:r>
+        <w:t>alue</w:t>
+      </w:r>
+      <w:r>
+        <w:t xml:space="preserve"> Q(</w:t>
+      </w:r>
+      <w:proofErr w:type="spellStart"/>
+      <w:proofErr w:type="gramStart"/>
+      <w:r>
+        <w:t>s,a</w:t>
+      </w:r>
+      <w:proofErr w:type="spellEnd"/>
+      <w:proofErr w:type="gramEnd"/>
+      <w:r>
+        <w:t>)</w:t>
+      </w:r>
+      <w:r>
+        <w:t xml:space="preserve">. In this context, the Q value represents how valuable a given action is to a user </w:t>
+      </w:r>
+      <w:r>
+        <w:t xml:space="preserve">given the state. </w:t>
+      </w:r>
+      <w:r>
+        <w:t>In this algorithm, there are no penalties</w:t>
+      </w:r>
+      <w:r>
+        <w:t>; only rewards</w:t>
+      </w:r>
+      <w:r>
+        <w:t xml:space="preserve">. </w:t>
+      </w:r>
+      <w:r>
+        <w:t xml:space="preserve">We are defining value by how many times a given action was selected by the user. </w:t>
+      </w:r>
+      <w:r>
+        <w:t xml:space="preserve"> </w:t>
+      </w:r>
+      <w:r>
+        <w:t xml:space="preserve">Whenever a new object is encountered, a new Q matrix is created </w:t>
+      </w:r>
+      <w:r>
+        <w:t>with ‘</w:t>
+      </w:r>
+      <w:r>
+        <w:t>INITIALIZE’</w:t>
+      </w:r>
+      <w:r>
+        <w:t xml:space="preserve"> in its state space.</w:t>
+      </w:r>
+      <w:r>
+        <w:t xml:space="preserve"> Whenever a new action is discovered by the algorithm, it is added to both the </w:t>
+      </w:r>
+      <w:r>
+        <w:t xml:space="preserve">action space (since it was the action chosen) and the </w:t>
+      </w:r>
+      <w:r>
+        <w:t xml:space="preserve">state space (since it </w:t>
+      </w:r>
+      <w:r>
+        <w:t>now defines the current state</w:t>
+      </w:r>
+      <w:r>
+        <w:t>)</w:t>
+      </w:r>
+      <w:r>
+        <w:t xml:space="preserve">. </w:t>
+      </w:r>
+    </w:p>
+    <w:p>
+      <w:pPr>
+        <w:jc w:val="both"/>
+      </w:pPr>
+      <w:r>
+        <w:t>The objective of the reinforcement agent will then be to select the policy (or set of policies) with the highest expected utility value</w:t>
+      </w:r>
+      <w:r>
+        <w:t xml:space="preserve"> of recommending that policy</w:t>
+      </w:r>
+      <w:r>
+        <w:t xml:space="preserve">. Though I think users may be predictable in how they choose their immediate action given a </w:t>
+      </w:r>
+      <w:r>
+        <w:t>last action and type of object</w:t>
+      </w:r>
+      <w:r>
+        <w:t>, it becomes difficult to predict beyond that</w:t>
+      </w:r>
+      <w:r>
+        <w:t xml:space="preserve"> (</w:t>
+      </w:r>
+      <w:r>
+        <w:t xml:space="preserve">especially if </w:t>
+      </w:r>
+      <w:r>
+        <w:t>the user</w:t>
+      </w:r>
+      <w:r>
+        <w:t xml:space="preserve"> </w:t>
+      </w:r>
+      <w:r>
+        <w:t xml:space="preserve">is switching between types objects). </w:t>
+      </w:r>
+      <w:r>
+        <w:t xml:space="preserve">I don’t think the algorithm should consider actions beyond </w:t>
+      </w:r>
+      <w:r>
+        <w:t>the next state</w:t>
+      </w:r>
+      <w:r>
+        <w:t xml:space="preserve">. Therefore, the </w:t>
+      </w:r>
+      <w:r>
+        <w:t>agent should only value it’s immediate actions, and not consider actions of other states. The value function for each policy is equal to Q, the value of the action.</w:t>
+      </w:r>
+      <w:r>
+        <w:t xml:space="preserve">  </w:t>
+      </w:r>
+      <w:r>
+        <w:t>The objective for the agent then becomes finding the argmax of Q</w:t>
+      </w:r>
+      <w:r>
+        <w:t>(</w:t>
+      </w:r>
+      <w:proofErr w:type="spellStart"/>
+      <w:proofErr w:type="gramStart"/>
+      <w:r>
+        <w:t>s,a</w:t>
+      </w:r>
+      <w:proofErr w:type="spellEnd"/>
+      <w:proofErr w:type="gramEnd"/>
+      <w:r>
+        <w:t>)</w:t>
+      </w:r>
+      <w:r>
+        <w:t xml:space="preserve"> (or N argmaxes where N is the number of commands to display</w:t>
+      </w:r>
+      <w:r>
+        <w:t xml:space="preserve"> in the smart menu</w:t>
+      </w:r>
+      <w:r>
+        <w:t>)</w:t>
+      </w:r>
+      <w:r>
+        <w:t>.</w:t>
+      </w:r>
+    </w:p>
+    <w:p>
+      <w:pPr>
+        <w:jc w:val="both"/>
+      </w:pPr>
+      <w:bookmarkStart w:id="0" w:name="_GoBack"/>
+      <w:bookmarkEnd w:id="0"/>
+    </w:p>
+    <w:p>
+      <w:pPr>
+        <w:jc w:val="both"/>
       </w:pPr>
       <w:r>
         <w:rPr>
@@ -1306,6 +1465,29 @@
           <w:i/>
         </w:rPr>
         <w:t>Your neighborhood grocery store would like to give targeted coupons to its customers, ones that are likely to be useful to them. Given that you can access the purchase history of each customer and catalog of store items, how would you design a system that suggests which coupons they should be given? Can you measure how well the system is performing?</w:t>
+      </w:r>
+    </w:p>
+    <w:p>
+      <w:pPr>
+        <w:pStyle w:val="NormalWeb"/>
+        <w:shd w:val="clear" w:color="auto" w:fill="FFFFFF"/>
+        <w:spacing w:before="0" w:beforeAutospacing="0" w:after="225" w:afterAutospacing="0" w:line="300" w:lineRule="atLeast"/>
+        <w:rPr>
+          <w:rFonts w:ascii="Arial" w:hAnsi="Arial" w:cs="Arial"/>
+          <w:color w:val="58646D"/>
+          <w:sz w:val="21"/>
+          <w:szCs w:val="21"/>
+        </w:rPr>
+      </w:pPr>
+      <w:r>
+        <w:rPr>
+          <w:rFonts w:ascii="Arial" w:hAnsi="Arial" w:cs="Arial"/>
+          <w:color w:val="58646D"/>
+          <w:sz w:val="21"/>
+          <w:szCs w:val="21"/>
+        </w:rPr>
+        <w:lastRenderedPageBreak/>
+        <w:t>Reinforcement learning is a good approach here. You need to add more detail here though. Which RL algorithm would be appropriate in this case? What would be the state space and action space? What would the rewards and penalties be given for? How would the trained model be used in the real world?</w:t>
       </w:r>
     </w:p>
     <w:p>
@@ -1337,11 +1519,7 @@
         <w:spacing w:after="0" w:line="300" w:lineRule="atLeast"/>
       </w:pPr>
       <w:r>
-        <w:t xml:space="preserve">Now, how we define ‘overwhelmingly positive’ is key and I would look to A/B testing to determine this. I would have the system analyze the habits of similar customers relative to the rest of the population. In this test, the offer is the same, but the target customer is different. Any offer that showed statistically </w:t>
-      </w:r>
-      <w:r>
-        <w:lastRenderedPageBreak/>
-        <w:t xml:space="preserve">significant response among similar customers relative to the customer base at large is a target candidate for prediction. </w:t>
+        <w:t xml:space="preserve">Now, how we define ‘overwhelmingly positive’ is key and I would look to A/B testing to determine this. I would have the system analyze the habits of similar customers relative to the rest of the population. In this test, the offer is the same, but the target customer is different. Any offer that showed statistically significant response among similar customers relative to the customer base at large is a target candidate for prediction. </w:t>
       </w:r>
     </w:p>
     <w:p>
@@ -2863,7 +3041,7 @@
 </file>
 
 <file path=customXml/itemProps1.xml><?xml version="1.0" encoding="utf-8"?>
-<ds:datastoreItem xmlns:ds="http://schemas.openxmlformats.org/officeDocument/2006/customXml" ds:itemID="{5C507083-29A1-43E0-8840-91D87EE4C84C}">
+<ds:datastoreItem xmlns:ds="http://schemas.openxmlformats.org/officeDocument/2006/customXml" ds:itemID="{BB1E854F-8C09-493A-8A71-9AE99F91EA39}">
   <ds:schemaRefs>
     <ds:schemaRef ds:uri="http://schemas.openxmlformats.org/officeDocument/2006/bibliography"/>
   </ds:schemaRefs>

</xml_diff>